<commit_message>
add withdrawal on about
</commit_message>
<xml_diff>
--- a/利用規約.docx
+++ b/利用規約.docx
@@ -67,15 +67,7 @@
           <w:sz w:val="24"/>
           <w:sz-cs w:val="24"/>
         </w:rPr>
-        <w:t xml:space="preserve">①</w:t>
-      </w:r>
-      <w:r>
-        <w:rPr>
-          <w:rFonts w:ascii="Hiragino Sans" w:hAnsi="Hiragino Sans" w:cs="Hiragino Sans"/>
-          <w:sz w:val="24"/>
-          <w:sz-cs w:val="24"/>
-        </w:rPr>
-        <w:t xml:space="preserve">おk</w:t>
+        <w:t xml:space="preserve">①おk</w:t>
       </w:r>
       <w:r>
         <w:rPr>
@@ -675,35 +667,26 @@
           <w:sz w:val="24"/>
           <w:sz-cs w:val="24"/>
         </w:rPr>
-        <w:t xml:space="preserve">）ポイント　</w:t>
-      </w:r>
-      <w:r>
-        <w:rPr>
-          <w:rFonts w:ascii="Hiragino Mincho ProN" w:hAnsi="Hiragino Mincho ProN" w:cs="Hiragino Mincho ProN"/>
-          <w:sz w:val="24"/>
-          <w:sz-cs w:val="24"/>
-          <w:color w:val="D90B05"/>
-        </w:rPr>
-        <w:t xml:space="preserve">ないいいいいいい</w:t>
-      </w:r>
-      <w:r>
-        <w:rPr>
-          <w:rFonts w:ascii="Times" w:hAnsi="Times" w:cs="Times"/>
-          <w:sz w:val="24"/>
-          <w:sz-cs w:val="24"/>
-        </w:rPr>
-        <w:t xml:space="preserve"/>
-      </w:r>
-    </w:p>
-    <w:p>
-      <w:pPr/>
-      <w:r>
-        <w:rPr>
-          <w:rFonts w:ascii="Hiragino Mincho ProN" w:hAnsi="Hiragino Mincho ProN" w:cs="Hiragino Mincho ProN"/>
-          <w:sz w:val="24"/>
-          <w:sz-cs w:val="24"/>
-        </w:rPr>
-        <w:t xml:space="preserve">当社の定めるポイント規定に従い、登録ユーザーが商品の購入やキャンペーン等により獲得する、本サービスで利用可能な特典（換金はできません）</w:t>
+        <w:t xml:space="preserve">）個人情報</w:t>
+      </w:r>
+      <w:r>
+        <w:rPr>
+          <w:rFonts w:ascii="Times" w:hAnsi="Times" w:cs="Times"/>
+          <w:sz w:val="24"/>
+          <w:sz-cs w:val="24"/>
+        </w:rPr>
+        <w:t xml:space="preserve"/>
+      </w:r>
+    </w:p>
+    <w:p>
+      <w:pPr/>
+      <w:r>
+        <w:rPr>
+          <w:rFonts w:ascii="Hiragino Mincho ProN" w:hAnsi="Hiragino Mincho ProN" w:cs="Hiragino Mincho ProN"/>
+          <w:sz w:val="24"/>
+          <w:sz-cs w:val="24"/>
+        </w:rPr>
+        <w:t xml:space="preserve">住所、氏名、職業、電話番号等個人を特定することのできる情報の総称</w:t>
       </w:r>
       <w:r>
         <w:rPr>
@@ -738,26 +721,26 @@
           <w:sz w:val="24"/>
           <w:sz-cs w:val="24"/>
         </w:rPr>
-        <w:t xml:space="preserve">）個人情報</w:t>
-      </w:r>
-      <w:r>
-        <w:rPr>
-          <w:rFonts w:ascii="Times" w:hAnsi="Times" w:cs="Times"/>
-          <w:sz w:val="24"/>
-          <w:sz-cs w:val="24"/>
-        </w:rPr>
-        <w:t xml:space="preserve"/>
-      </w:r>
-    </w:p>
-    <w:p>
-      <w:pPr/>
-      <w:r>
-        <w:rPr>
-          <w:rFonts w:ascii="Hiragino Mincho ProN" w:hAnsi="Hiragino Mincho ProN" w:cs="Hiragino Mincho ProN"/>
-          <w:sz w:val="24"/>
-          <w:sz-cs w:val="24"/>
-        </w:rPr>
-        <w:t xml:space="preserve">住所、氏名、職業、電話番号等個人を特定することのできる情報の総称</w:t>
+        <w:t xml:space="preserve">）登録情報</w:t>
+      </w:r>
+      <w:r>
+        <w:rPr>
+          <w:rFonts w:ascii="Times" w:hAnsi="Times" w:cs="Times"/>
+          <w:sz w:val="24"/>
+          <w:sz-cs w:val="24"/>
+        </w:rPr>
+        <w:t xml:space="preserve"/>
+      </w:r>
+    </w:p>
+    <w:p>
+      <w:pPr/>
+      <w:r>
+        <w:rPr>
+          <w:rFonts w:ascii="Hiragino Mincho ProN" w:hAnsi="Hiragino Mincho ProN" w:cs="Hiragino Mincho ProN"/>
+          <w:sz w:val="24"/>
+          <w:sz-cs w:val="24"/>
+        </w:rPr>
+        <w:t xml:space="preserve">登録ユーザーが本サイトにて登録した情報の総称（投稿情報は除く）</w:t>
       </w:r>
       <w:r>
         <w:rPr>
@@ -792,26 +775,26 @@
           <w:sz w:val="24"/>
           <w:sz-cs w:val="24"/>
         </w:rPr>
-        <w:t xml:space="preserve">）登録情報</w:t>
-      </w:r>
-      <w:r>
-        <w:rPr>
-          <w:rFonts w:ascii="Times" w:hAnsi="Times" w:cs="Times"/>
-          <w:sz w:val="24"/>
-          <w:sz-cs w:val="24"/>
-        </w:rPr>
-        <w:t xml:space="preserve"/>
-      </w:r>
-    </w:p>
-    <w:p>
-      <w:pPr/>
-      <w:r>
-        <w:rPr>
-          <w:rFonts w:ascii="Hiragino Mincho ProN" w:hAnsi="Hiragino Mincho ProN" w:cs="Hiragino Mincho ProN"/>
-          <w:sz w:val="24"/>
-          <w:sz-cs w:val="24"/>
-        </w:rPr>
-        <w:t xml:space="preserve">登録ユーザーが本サイトにて登録した情報の総称（投稿情報は除く）</w:t>
+        <w:t xml:space="preserve">）知的財産</w:t>
+      </w:r>
+      <w:r>
+        <w:rPr>
+          <w:rFonts w:ascii="Times" w:hAnsi="Times" w:cs="Times"/>
+          <w:sz w:val="24"/>
+          <w:sz-cs w:val="24"/>
+        </w:rPr>
+        <w:t xml:space="preserve"/>
+      </w:r>
+    </w:p>
+    <w:p>
+      <w:pPr/>
+      <w:r>
+        <w:rPr>
+          <w:rFonts w:ascii="Hiragino Mincho ProN" w:hAnsi="Hiragino Mincho ProN" w:cs="Hiragino Mincho ProN"/>
+          <w:sz w:val="24"/>
+          <w:sz-cs w:val="24"/>
+        </w:rPr>
+        <w:t xml:space="preserve">発明、考案、植物の新品種、意匠、著作物その他の人間の創造的活動により生み出されるもの（発見または解明がされた自然の法則または現象であって、産業上の利用可能性があるものを含む）、商標、商号その他事業活動に用いられる商品または役務を表示するもの及び営業秘密その他の事業活動に有用な技術上または営業上の情報</w:t>
       </w:r>
       <w:r>
         <w:rPr>
@@ -846,26 +829,26 @@
           <w:sz w:val="24"/>
           <w:sz-cs w:val="24"/>
         </w:rPr>
-        <w:t xml:space="preserve">）知的財産</w:t>
-      </w:r>
-      <w:r>
-        <w:rPr>
-          <w:rFonts w:ascii="Times" w:hAnsi="Times" w:cs="Times"/>
-          <w:sz w:val="24"/>
-          <w:sz-cs w:val="24"/>
-        </w:rPr>
-        <w:t xml:space="preserve"/>
-      </w:r>
-    </w:p>
-    <w:p>
-      <w:pPr/>
-      <w:r>
-        <w:rPr>
-          <w:rFonts w:ascii="Hiragino Mincho ProN" w:hAnsi="Hiragino Mincho ProN" w:cs="Hiragino Mincho ProN"/>
-          <w:sz w:val="24"/>
-          <w:sz-cs w:val="24"/>
-        </w:rPr>
-        <w:t xml:space="preserve">発明、考案、植物の新品種、意匠、著作物その他の人間の創造的活動により生み出されるもの（発見または解明がされた自然の法則または現象であって、産業上の利用可能性があるものを含む）、商標、商号その他事業活動に用いられる商品または役務を表示するもの及び営業秘密その他の事業活動に有用な技術上または営業上の情報</w:t>
+        <w:t xml:space="preserve">）知的財産権</w:t>
+      </w:r>
+      <w:r>
+        <w:rPr>
+          <w:rFonts w:ascii="Times" w:hAnsi="Times" w:cs="Times"/>
+          <w:sz w:val="24"/>
+          <w:sz-cs w:val="24"/>
+        </w:rPr>
+        <w:t xml:space="preserve"/>
+      </w:r>
+    </w:p>
+    <w:p>
+      <w:pPr/>
+      <w:r>
+        <w:rPr>
+          <w:rFonts w:ascii="Hiragino Mincho ProN" w:hAnsi="Hiragino Mincho ProN" w:cs="Hiragino Mincho ProN"/>
+          <w:sz w:val="24"/>
+          <w:sz-cs w:val="24"/>
+        </w:rPr>
+        <w:t xml:space="preserve">特許権、実用新案権、育成者権、意匠権、著作権、商標権その他の知的財産に関して法令により定められた権利または法律上保護される利益に係る権利</w:t>
       </w:r>
       <w:r>
         <w:rPr>
@@ -900,26 +883,27 @@
           <w:sz w:val="24"/>
           <w:sz-cs w:val="24"/>
         </w:rPr>
-        <w:t xml:space="preserve">）知的財産権</w:t>
-      </w:r>
-      <w:r>
-        <w:rPr>
-          <w:rFonts w:ascii="Times" w:hAnsi="Times" w:cs="Times"/>
-          <w:sz w:val="24"/>
-          <w:sz-cs w:val="24"/>
-        </w:rPr>
-        <w:t xml:space="preserve"/>
-      </w:r>
-    </w:p>
-    <w:p>
-      <w:pPr/>
-      <w:r>
-        <w:rPr>
-          <w:rFonts w:ascii="Hiragino Mincho ProN" w:hAnsi="Hiragino Mincho ProN" w:cs="Hiragino Mincho ProN"/>
-          <w:sz w:val="24"/>
-          <w:sz-cs w:val="24"/>
-        </w:rPr>
-        <w:t xml:space="preserve">特許権、実用新案権、育成者権、意匠権、著作権、商標権その他の知的財産に関して法令により定められた権利または法律上保護される利益に係る権利</w:t>
+        <w:t xml:space="preserve">）ショッピング　</w:t>
+      </w:r>
+      <w:r>
+        <w:rPr>
+          <w:rFonts w:ascii="Hiragino Mincho ProN" w:hAnsi="Hiragino Mincho ProN" w:cs="Hiragino Mincho ProN"/>
+          <w:sz w:val="24"/>
+          <w:sz-cs w:val="24"/>
+          <w:color w:val="FC2712"/>
+        </w:rPr>
+        <w:t xml:space="preserve"/>
+      </w:r>
+    </w:p>
+    <w:p>
+      <w:pPr/>
+      <w:r>
+        <w:rPr>
+          <w:rFonts w:ascii="Hiragino Mincho ProN" w:hAnsi="Hiragino Mincho ProN" w:cs="Hiragino Mincho ProN"/>
+          <w:sz w:val="24"/>
+          <w:sz-cs w:val="24"/>
+        </w:rPr>
+        <w:t xml:space="preserve">本サイト内で当社または他の事業者が提供する商品を登録ユーザーが購入すること</w:t>
       </w:r>
       <w:r>
         <w:rPr>
@@ -954,35 +938,26 @@
           <w:sz w:val="24"/>
           <w:sz-cs w:val="24"/>
         </w:rPr>
-        <w:t xml:space="preserve">）ショッピング　</w:t>
-      </w:r>
-      <w:r>
-        <w:rPr>
-          <w:rFonts w:ascii="Hiragino Mincho ProN" w:hAnsi="Hiragino Mincho ProN" w:cs="Hiragino Mincho ProN"/>
-          <w:sz w:val="24"/>
-          <w:sz-cs w:val="24"/>
-          <w:color w:val="FC2712"/>
-        </w:rPr>
-        <w:t xml:space="preserve">ないいいいいい</w:t>
-      </w:r>
-      <w:r>
-        <w:rPr>
-          <w:rFonts w:ascii="Times" w:hAnsi="Times" w:cs="Times"/>
-          <w:sz w:val="24"/>
-          <w:sz-cs w:val="24"/>
-        </w:rPr>
-        <w:t xml:space="preserve"/>
-      </w:r>
-    </w:p>
-    <w:p>
-      <w:pPr/>
-      <w:r>
-        <w:rPr>
-          <w:rFonts w:ascii="Hiragino Mincho ProN" w:hAnsi="Hiragino Mincho ProN" w:cs="Hiragino Mincho ProN"/>
-          <w:sz w:val="24"/>
-          <w:sz-cs w:val="24"/>
-        </w:rPr>
-        <w:t xml:space="preserve">本サイト内で当社または他の事業者が提供する商品を登録ユーザーが購入すること</w:t>
+        <w:t xml:space="preserve">）出品</w:t>
+      </w:r>
+      <w:r>
+        <w:rPr>
+          <w:rFonts w:ascii="Times" w:hAnsi="Times" w:cs="Times"/>
+          <w:sz w:val="24"/>
+          <w:sz-cs w:val="24"/>
+        </w:rPr>
+        <w:t xml:space="preserve"/>
+      </w:r>
+    </w:p>
+    <w:p>
+      <w:pPr/>
+      <w:r>
+        <w:rPr>
+          <w:rFonts w:ascii="Hiragino Mincho ProN" w:hAnsi="Hiragino Mincho ProN" w:cs="Hiragino Mincho ProN"/>
+          <w:sz w:val="24"/>
+          <w:sz-cs w:val="24"/>
+        </w:rPr>
+        <w:t xml:space="preserve">登録ユーザーが、本サービスを通じて販売する商品の詳細情報等を利用者が閲覧可能かつ商品を取引できる状態にすることをいいます。</w:t>
       </w:r>
       <w:r>
         <w:rPr>
@@ -1017,26 +992,26 @@
           <w:sz w:val="24"/>
           <w:sz-cs w:val="24"/>
         </w:rPr>
-        <w:t xml:space="preserve">）出品</w:t>
-      </w:r>
-      <w:r>
-        <w:rPr>
-          <w:rFonts w:ascii="Times" w:hAnsi="Times" w:cs="Times"/>
-          <w:sz w:val="24"/>
-          <w:sz-cs w:val="24"/>
-        </w:rPr>
-        <w:t xml:space="preserve"/>
-      </w:r>
-    </w:p>
-    <w:p>
-      <w:pPr/>
-      <w:r>
-        <w:rPr>
-          <w:rFonts w:ascii="Hiragino Mincho ProN" w:hAnsi="Hiragino Mincho ProN" w:cs="Hiragino Mincho ProN"/>
-          <w:sz w:val="24"/>
-          <w:sz-cs w:val="24"/>
-        </w:rPr>
-        <w:t xml:space="preserve">登録ユーザーが、本サービスを通じて販売する商品の詳細情報等を利用者が閲覧可能かつ商品を取引できる状態にすることをいいます。</w:t>
+        <w:t xml:space="preserve">）出品者</w:t>
+      </w:r>
+      <w:r>
+        <w:rPr>
+          <w:rFonts w:ascii="Times" w:hAnsi="Times" w:cs="Times"/>
+          <w:sz w:val="24"/>
+          <w:sz-cs w:val="24"/>
+        </w:rPr>
+        <w:t xml:space="preserve"/>
+      </w:r>
+    </w:p>
+    <w:p>
+      <w:pPr/>
+      <w:r>
+        <w:rPr>
+          <w:rFonts w:ascii="Hiragino Mincho ProN" w:hAnsi="Hiragino Mincho ProN" w:cs="Hiragino Mincho ProN"/>
+          <w:sz w:val="24"/>
+          <w:sz-cs w:val="24"/>
+        </w:rPr>
+        <w:t xml:space="preserve">本サービスを通じて商品を出品する登録ユーザーをいいます。</w:t>
       </w:r>
       <w:r>
         <w:rPr>
@@ -1071,60 +1046,6 @@
           <w:sz w:val="24"/>
           <w:sz-cs w:val="24"/>
         </w:rPr>
-        <w:t xml:space="preserve">）出品者</w:t>
-      </w:r>
-      <w:r>
-        <w:rPr>
-          <w:rFonts w:ascii="Times" w:hAnsi="Times" w:cs="Times"/>
-          <w:sz w:val="24"/>
-          <w:sz-cs w:val="24"/>
-        </w:rPr>
-        <w:t xml:space="preserve"/>
-      </w:r>
-    </w:p>
-    <w:p>
-      <w:pPr/>
-      <w:r>
-        <w:rPr>
-          <w:rFonts w:ascii="Hiragino Mincho ProN" w:hAnsi="Hiragino Mincho ProN" w:cs="Hiragino Mincho ProN"/>
-          <w:sz w:val="24"/>
-          <w:sz-cs w:val="24"/>
-        </w:rPr>
-        <w:t xml:space="preserve">本サービスを通じて商品を出品する登録ユーザーをいいます。</w:t>
-      </w:r>
-      <w:r>
-        <w:rPr>
-          <w:rFonts w:ascii="Times" w:hAnsi="Times" w:cs="Times"/>
-          <w:sz w:val="24"/>
-          <w:sz-cs w:val="24"/>
-        </w:rPr>
-        <w:t xml:space="preserve"/>
-      </w:r>
-    </w:p>
-    <w:p>
-      <w:pPr/>
-      <w:r>
-        <w:rPr>
-          <w:rFonts w:ascii="Hiragino Mincho ProN" w:hAnsi="Hiragino Mincho ProN" w:cs="Hiragino Mincho ProN"/>
-          <w:sz w:val="24"/>
-          <w:sz-cs w:val="24"/>
-        </w:rPr>
-        <w:t xml:space="preserve">（</w:t>
-      </w:r>
-      <w:r>
-        <w:rPr>
-          <w:rFonts w:ascii="Times" w:hAnsi="Times" w:cs="Times"/>
-          <w:sz w:val="24"/>
-          <w:sz-cs w:val="24"/>
-        </w:rPr>
-        <w:t xml:space="preserve">18</w:t>
-      </w:r>
-      <w:r>
-        <w:rPr>
-          <w:rFonts w:ascii="Hiragino Mincho ProN" w:hAnsi="Hiragino Mincho ProN" w:cs="Hiragino Mincho ProN"/>
-          <w:sz w:val="24"/>
-          <w:sz-cs w:val="24"/>
-        </w:rPr>
         <w:t xml:space="preserve">）購入者</w:t>
       </w:r>
       <w:r>
@@ -1250,15 +1171,6 @@
       </w:r>
       <w:r>
         <w:rPr>
-          <w:rFonts w:ascii="Hiragino Mincho ProN" w:hAnsi="Hiragino Mincho ProN" w:cs="Hiragino Mincho ProN"/>
-          <w:sz w:val="24"/>
-          <w:sz-cs w:val="24"/>
-          <w:color w:val="FC2712"/>
-        </w:rPr>
-        <w:t xml:space="preserve">③３３３３３３３３３３３３３３３</w:t>
-      </w:r>
-      <w:r>
-        <w:rPr>
           <w:rFonts w:ascii="Times" w:hAnsi="Times" w:cs="Times"/>
           <w:sz w:val="24"/>
           <w:sz-cs w:val="24"/>
@@ -1276,7 +1188,7 @@
           <w:sz w:val="24"/>
           <w:sz-cs w:val="24"/>
         </w:rPr>
-        <w:t xml:space="preserve">１　当社は、本サイトにおいて、ショッピングや商品のレビューその他、本サービスの目的を実現するための様々なサービスを提供します。</w:t>
+        <w:t xml:space="preserve">１　当社は、本サイトにおいて、ショッピングやその他、本サービスの目的を実現するための様々なサービスを提供します。</w:t>
       </w:r>
       <w:r>
         <w:rPr>
@@ -1297,7 +1209,7 @@
           <w:sz w:val="24"/>
           <w:sz-cs w:val="24"/>
         </w:rPr>
-        <w:t xml:space="preserve">２　ポイントは、登録ユーザーがショッピングをした際に、当社が別途定める「ポイント規定」に従って付与されます。ポイントは、将来にわたって特典を利用できる権利を保証するものではなく、付与されていたポイントが無効になることもあります。ポイントの付与は、当該ポイント付与時のポイント規定が適用され、特典の利用に際しては当該特典利用時のポイント規定が適用されます。</w:t>
+        <w:t xml:space="preserve">  2　ショッピングにおいて、商品の内容、価格、納期、決済方法等については、それぞれのページに記載されています。内容をよくご確認の上、ショッピングをお楽しみください。</w:t>
       </w:r>
       <w:r>
         <w:rPr>
@@ -1318,7 +1230,37 @@
           <w:sz w:val="24"/>
           <w:sz-cs w:val="24"/>
         </w:rPr>
-        <w:t xml:space="preserve">３　登録ユーザーが商品を購入した場合、当該商品に対するレビューを書くことができます。　</w:t>
+        <w:t xml:space="preserve">  3　その他、個別のサービスの説明及び規定については、本サイトにおける、それぞれのページをご覧ください。</w:t>
+      </w:r>
+      <w:r>
+        <w:rPr>
+          <w:rFonts w:ascii="Times" w:hAnsi="Times" w:cs="Times"/>
+          <w:sz w:val="24"/>
+          <w:sz-cs w:val="24"/>
+        </w:rPr>
+        <w:t xml:space="preserve"/>
+      </w:r>
+    </w:p>
+    <w:p>
+      <w:pPr/>
+      <w:r>
+        <w:rPr>
+          <w:rFonts w:ascii="Times" w:hAnsi="Times" w:cs="Times"/>
+          <w:sz w:val="24"/>
+          <w:sz-cs w:val="24"/>
+        </w:rPr>
+        <w:t xml:space="preserve"/>
+      </w:r>
+    </w:p>
+    <w:p>
+      <w:pPr/>
+      <w:r>
+        <w:rPr>
+          <w:rFonts w:ascii="Hiragino Mincho ProN" w:hAnsi="Hiragino Mincho ProN" w:cs="Hiragino Mincho ProN"/>
+          <w:sz w:val="24"/>
+          <w:sz-cs w:val="24"/>
+        </w:rPr>
+        <w:t xml:space="preserve">第４条（本規約への同意）</w:t>
       </w:r>
       <w:r>
         <w:rPr>
@@ -1339,7 +1281,7 @@
           <w:sz w:val="24"/>
           <w:sz-cs w:val="24"/>
         </w:rPr>
-        <w:t xml:space="preserve">４　ショッピングにおいて、商品の内容、価格、納期、決済方法、配送料等については、それぞれのページに記載されています。内容をよくご確認の上、ショッピングをお楽しみください。</w:t>
+        <w:t xml:space="preserve">１　利用者は、本利用規約に同意頂いた上で、本サービスを利用できるものとします。</w:t>
       </w:r>
       <w:r>
         <w:rPr>
@@ -1360,37 +1302,7 @@
           <w:sz w:val="24"/>
           <w:sz-cs w:val="24"/>
         </w:rPr>
-        <w:t xml:space="preserve">５　その他、個別のサービスの説明及び規定については、本サイトにおける、それぞれのページをご覧ください。</w:t>
-      </w:r>
-      <w:r>
-        <w:rPr>
-          <w:rFonts w:ascii="Times" w:hAnsi="Times" w:cs="Times"/>
-          <w:sz w:val="24"/>
-          <w:sz-cs w:val="24"/>
-        </w:rPr>
-        <w:t xml:space="preserve"/>
-      </w:r>
-    </w:p>
-    <w:p>
-      <w:pPr/>
-      <w:r>
-        <w:rPr>
-          <w:rFonts w:ascii="Times" w:hAnsi="Times" w:cs="Times"/>
-          <w:sz w:val="24"/>
-          <w:sz-cs w:val="24"/>
-        </w:rPr>
-        <w:t xml:space="preserve"/>
-      </w:r>
-    </w:p>
-    <w:p>
-      <w:pPr/>
-      <w:r>
-        <w:rPr>
-          <w:rFonts w:ascii="Hiragino Mincho ProN" w:hAnsi="Hiragino Mincho ProN" w:cs="Hiragino Mincho ProN"/>
-          <w:sz w:val="24"/>
-          <w:sz-cs w:val="24"/>
-        </w:rPr>
-        <w:t xml:space="preserve">第４条（本規約への同意）①</w:t>
+        <w:t xml:space="preserve">２　利用者が、本規約への同意手続を行った時点で、利用者と当社との間で、本規約の諸規定に従った利用契約が成立するものとします。</w:t>
       </w:r>
       <w:r>
         <w:rPr>
@@ -1411,7 +1323,7 @@
           <w:sz w:val="24"/>
           <w:sz-cs w:val="24"/>
         </w:rPr>
-        <w:t xml:space="preserve">１　利用者は、本利用規約に同意頂いた上で、本サービスを利用できるものとします。</w:t>
+        <w:t xml:space="preserve">３　利用者が未成年者である場合には、親権者その他の法定代理人の同意を得たうえで、本サービスをご利用ください。</w:t>
       </w:r>
       <w:r>
         <w:rPr>
@@ -1432,7 +1344,7 @@
           <w:sz w:val="24"/>
           <w:sz-cs w:val="24"/>
         </w:rPr>
-        <w:t xml:space="preserve">２　利用者が、本サービスをスマートフォンその他の情報端末にダウンロードし、本規約への同意手続を行った時点で、利用者と当社との間で、本規約の諸規定に従った利用契約が成立するものとします。</w:t>
+        <w:t xml:space="preserve">４　未成年者の利用者が、法定代理人の同意がないにもかかわらず同意があると偽りまたは年齢について成年と偽って本サービスを利用した場合、その他行為能力者であることを信じさせるために詐術を用いた場合、本サービスに関する一切の法律行為を取り消すことは出来ません。</w:t>
       </w:r>
       <w:r>
         <w:rPr>
@@ -1453,7 +1365,23 @@
           <w:sz w:val="24"/>
           <w:sz-cs w:val="24"/>
         </w:rPr>
-        <w:t xml:space="preserve">３　利用者が未成年者である場合には、親権者その他の法定代理人の同意を得たうえで、本サービスをご利用ください。</w:t>
+        <w:t xml:space="preserve">５</w:t>
+      </w:r>
+      <w:r>
+        <w:rPr>
+          <w:rFonts w:ascii="Times" w:hAnsi="Times" w:cs="Times"/>
+          <w:sz w:val="24"/>
+          <w:sz-cs w:val="24"/>
+        </w:rPr>
+        <w:t xml:space="preserve"> </w:t>
+      </w:r>
+      <w:r>
+        <w:rPr>
+          <w:rFonts w:ascii="Hiragino Mincho ProN" w:hAnsi="Hiragino Mincho ProN" w:cs="Hiragino Mincho ProN"/>
+          <w:sz w:val="24"/>
+          <w:sz-cs w:val="24"/>
+        </w:rPr>
+        <w:t xml:space="preserve">本規約の同意時に未成年であった利用者が成年に達した後に本サービスを利用した場合、当該利用者は本サービスに関する一切の法律行為を追認したものとみなされます。</w:t>
       </w:r>
       <w:r>
         <w:rPr>
@@ -1470,14 +1398,6 @@
       </w:pPr>
       <w:r>
         <w:rPr>
-          <w:rFonts w:ascii="Hiragino Mincho ProN" w:hAnsi="Hiragino Mincho ProN" w:cs="Hiragino Mincho ProN"/>
-          <w:sz w:val="24"/>
-          <w:sz-cs w:val="24"/>
-        </w:rPr>
-        <w:t xml:space="preserve">４　未成年者の利用者が、法定代理人の同意がないにもかかわらず同意があると偽りまたは年齢について成年と偽って本サービスを利用した場合、その他行為能力者であることを信じさせるために詐術を用いた場合、本サービスに関する一切の法律行為を取り消すことは出来ません。</w:t>
-      </w:r>
-      <w:r>
-        <w:rPr>
           <w:rFonts w:ascii="Times" w:hAnsi="Times" w:cs="Times"/>
           <w:sz w:val="24"/>
           <w:sz-cs w:val="24"/>
@@ -1495,7 +1415,297 @@
           <w:sz w:val="24"/>
           <w:sz-cs w:val="24"/>
         </w:rPr>
-        <w:t xml:space="preserve">５</w:t>
+        <w:t xml:space="preserve">第５条（規約の変更）</w:t>
+      </w:r>
+      <w:r>
+        <w:rPr>
+          <w:rFonts w:ascii="Times" w:hAnsi="Times" w:cs="Times"/>
+          <w:sz w:val="24"/>
+          <w:sz-cs w:val="24"/>
+        </w:rPr>
+        <w:t xml:space="preserve"/>
+      </w:r>
+    </w:p>
+    <w:p>
+      <w:pPr>
+        <w:ind w:left="210"/>
+      </w:pPr>
+      <w:r>
+        <w:rPr>
+          <w:rFonts w:ascii="Hiragino Mincho ProN" w:hAnsi="Hiragino Mincho ProN" w:cs="Hiragino Mincho ProN"/>
+          <w:sz w:val="24"/>
+          <w:sz-cs w:val="24"/>
+        </w:rPr>
+        <w:t xml:space="preserve">１　当社は、利用者の承諾を得ることなく、いつでも、本規約の内容を改定することができるものとし、利用者はこれを異議なく承諾するものとします。</w:t>
+      </w:r>
+      <w:r>
+        <w:rPr>
+          <w:rFonts w:ascii="Times" w:hAnsi="Times" w:cs="Times"/>
+          <w:sz w:val="24"/>
+          <w:sz-cs w:val="24"/>
+        </w:rPr>
+        <w:t xml:space="preserve"/>
+      </w:r>
+    </w:p>
+    <w:p>
+      <w:pPr>
+        <w:ind w:left="210"/>
+      </w:pPr>
+      <w:r>
+        <w:rPr>
+          <w:rFonts w:ascii="Hiragino Mincho ProN" w:hAnsi="Hiragino Mincho ProN" w:cs="Hiragino Mincho ProN"/>
+          <w:sz w:val="24"/>
+          <w:sz-cs w:val="24"/>
+        </w:rPr>
+        <w:t xml:space="preserve">２　当社は、本規約を改定するときは、その内容について当社所定の方法により利用者に通知します。</w:t>
+      </w:r>
+      <w:r>
+        <w:rPr>
+          <w:rFonts w:ascii="Times" w:hAnsi="Times" w:cs="Times"/>
+          <w:sz w:val="24"/>
+          <w:sz-cs w:val="24"/>
+        </w:rPr>
+        <w:t xml:space="preserve"/>
+      </w:r>
+    </w:p>
+    <w:p>
+      <w:pPr/>
+      <w:r>
+        <w:rPr>
+          <w:rFonts w:ascii="Hiragino Mincho ProN" w:hAnsi="Hiragino Mincho ProN" w:cs="Hiragino Mincho ProN"/>
+          <w:sz w:val="24"/>
+          <w:sz-cs w:val="24"/>
+        </w:rPr>
+        <w:t xml:space="preserve">３　前本規約の改定の効力は、当社が前項により通知を行った時点から生じるものとします。</w:t>
+      </w:r>
+      <w:r>
+        <w:rPr>
+          <w:rFonts w:ascii="Times" w:hAnsi="Times" w:cs="Times"/>
+          <w:sz w:val="24"/>
+          <w:sz-cs w:val="24"/>
+        </w:rPr>
+        <w:t xml:space="preserve"/>
+      </w:r>
+    </w:p>
+    <w:p>
+      <w:pPr>
+        <w:ind w:left="141"/>
+      </w:pPr>
+      <w:r>
+        <w:rPr>
+          <w:rFonts w:ascii="Hiragino Mincho ProN" w:hAnsi="Hiragino Mincho ProN" w:cs="Hiragino Mincho ProN"/>
+          <w:sz w:val="24"/>
+          <w:sz-cs w:val="24"/>
+        </w:rPr>
+        <w:t xml:space="preserve">４　利用者は、本規約変更後、本サービスを利用した時点で、変更後の本利用規約に異議なく同意したものとみなされます。</w:t>
+      </w:r>
+      <w:r>
+        <w:rPr>
+          <w:rFonts w:ascii="Times" w:hAnsi="Times" w:cs="Times"/>
+          <w:sz w:val="24"/>
+          <w:sz-cs w:val="24"/>
+        </w:rPr>
+        <w:t xml:space="preserve"/>
+      </w:r>
+    </w:p>
+    <w:p>
+      <w:pPr/>
+      <w:r>
+        <w:rPr>
+          <w:rFonts w:ascii="Times" w:hAnsi="Times" w:cs="Times"/>
+          <w:sz w:val="24"/>
+          <w:sz-cs w:val="24"/>
+        </w:rPr>
+        <w:t xml:space="preserve"/>
+      </w:r>
+    </w:p>
+    <w:p>
+      <w:pPr/>
+      <w:r>
+        <w:rPr>
+          <w:rFonts w:ascii="Hiragino Mincho ProN" w:hAnsi="Hiragino Mincho ProN" w:cs="Hiragino Mincho ProN"/>
+          <w:sz w:val="24"/>
+          <w:sz-cs w:val="24"/>
+        </w:rPr>
+        <w:t xml:space="preserve">第６条（利用料金）⑥</w:t>
+      </w:r>
+      <w:r>
+        <w:rPr>
+          <w:rFonts w:ascii="Times" w:hAnsi="Times" w:cs="Times"/>
+          <w:sz w:val="24"/>
+          <w:sz-cs w:val="24"/>
+        </w:rPr>
+        <w:t xml:space="preserve"/>
+      </w:r>
+    </w:p>
+    <w:p>
+      <w:pPr/>
+      <w:r>
+        <w:rPr>
+          <w:rFonts w:ascii="Hiragino Mincho ProN" w:hAnsi="Hiragino Mincho ProN" w:cs="Hiragino Mincho ProN"/>
+          <w:sz w:val="24"/>
+          <w:sz-cs w:val="24"/>
+        </w:rPr>
+        <w:t xml:space="preserve">   1     利用者及び登録ユーザーは、ショッピングに要する料金を除き、本サービスの利用に関し</w:t>
+        <w:tab/>
+        <w:t xml:space="preserve">    て、会費等の特別な負担はありません。</w:t>
+      </w:r>
+    </w:p>
+    <w:p>
+      <w:pPr/>
+      <w:r>
+        <w:rPr>
+          <w:rFonts w:ascii="Hiragino Mincho ProN" w:hAnsi="Hiragino Mincho ProN" w:cs="Hiragino Mincho ProN"/>
+          <w:sz w:val="24"/>
+          <w:sz-cs w:val="24"/>
+        </w:rPr>
+        <w:t xml:space="preserve">   2     商品の価格は出品者が自由に定めることができます。</w:t>
+      </w:r>
+    </w:p>
+    <w:p>
+      <w:pPr/>
+      <w:r>
+        <w:rPr>
+          <w:rFonts w:ascii="Hiragino Mincho ProN" w:hAnsi="Hiragino Mincho ProN" w:cs="Hiragino Mincho ProN"/>
+          <w:sz w:val="24"/>
+          <w:sz-cs w:val="24"/>
+        </w:rPr>
+        <w:t xml:space="preserve">   3     利用者及び登録ユーザーは、クレジットカード、デビットカード、その他これらと類似する決済サービスによりショッピングに要する料金を払うものとします。</w:t>
+      </w:r>
+      <w:r>
+        <w:rPr>
+          <w:rFonts w:ascii="Times" w:hAnsi="Times" w:cs="Times"/>
+          <w:sz w:val="24"/>
+          <w:sz-cs w:val="24"/>
+        </w:rPr>
+        <w:t xml:space="preserve"/>
+      </w:r>
+    </w:p>
+    <w:p>
+      <w:pPr/>
+      <w:r>
+        <w:rPr>
+          <w:rFonts w:ascii="Times" w:hAnsi="Times" w:cs="Times"/>
+          <w:sz w:val="24"/>
+          <w:sz-cs w:val="24"/>
+        </w:rPr>
+        <w:t xml:space="preserve"/>
+      </w:r>
+    </w:p>
+    <w:p>
+      <w:pPr/>
+      <w:r>
+        <w:rPr>
+          <w:rFonts w:ascii="Hiragino Mincho ProN" w:hAnsi="Hiragino Mincho ProN" w:cs="Hiragino Mincho ProN"/>
+          <w:sz w:val="24"/>
+          <w:sz-cs w:val="24"/>
+        </w:rPr>
+        <w:t xml:space="preserve">第７条（入会手続）</w:t>
+      </w:r>
+      <w:r>
+        <w:rPr>
+          <w:rFonts w:ascii="Times" w:hAnsi="Times" w:cs="Times"/>
+          <w:sz w:val="24"/>
+          <w:sz-cs w:val="24"/>
+        </w:rPr>
+        <w:t xml:space="preserve"/>
+      </w:r>
+    </w:p>
+    <w:p>
+      <w:pPr>
+        <w:ind w:left="283"/>
+      </w:pPr>
+      <w:r>
+        <w:rPr>
+          <w:rFonts w:ascii="Hiragino Mincho ProN" w:hAnsi="Hiragino Mincho ProN" w:cs="Hiragino Mincho ProN"/>
+          <w:sz w:val="24"/>
+          <w:sz-cs w:val="24"/>
+        </w:rPr>
+        <w:t xml:space="preserve">１　本サービスへの入会を希望する方（以下「登録希望者」）は、本規約に同意した上で、所定の方法で入会の申込を行ってください。</w:t>
+      </w:r>
+      <w:r>
+        <w:rPr>
+          <w:rFonts w:ascii="Times" w:hAnsi="Times" w:cs="Times"/>
+          <w:sz w:val="24"/>
+          <w:sz-cs w:val="24"/>
+        </w:rPr>
+        <w:t xml:space="preserve"/>
+      </w:r>
+    </w:p>
+    <w:p>
+      <w:pPr>
+        <w:ind w:left="210"/>
+      </w:pPr>
+      <w:r>
+        <w:rPr>
+          <w:rFonts w:ascii="Hiragino Mincho ProN" w:hAnsi="Hiragino Mincho ProN" w:cs="Hiragino Mincho ProN"/>
+          <w:sz w:val="24"/>
+          <w:sz-cs w:val="24"/>
+        </w:rPr>
+        <w:t xml:space="preserve">２　入会の申込をした方は、当社がその申込を承諾し、ＩＤ登録が完了した時点から登録ユーザーとなります。</w:t>
+      </w:r>
+      <w:r>
+        <w:rPr>
+          <w:rFonts w:ascii="Times" w:hAnsi="Times" w:cs="Times"/>
+          <w:sz w:val="24"/>
+          <w:sz-cs w:val="24"/>
+        </w:rPr>
+        <w:t xml:space="preserve"/>
+      </w:r>
+    </w:p>
+    <w:p>
+      <w:pPr>
+        <w:ind w:left="210"/>
+      </w:pPr>
+      <w:r>
+        <w:rPr>
+          <w:rFonts w:ascii="Hiragino Mincho ProN" w:hAnsi="Hiragino Mincho ProN" w:cs="Hiragino Mincho ProN"/>
+          <w:sz w:val="24"/>
+          <w:sz-cs w:val="24"/>
+        </w:rPr>
+        <w:t xml:space="preserve">３　当社は、登録ユーザー向けにメールで連絡事項の告知や広告その他の情報提供を行います。あらかじめご了承ください。</w:t>
+      </w:r>
+      <w:r>
+        <w:rPr>
+          <w:rFonts w:ascii="Times" w:hAnsi="Times" w:cs="Times"/>
+          <w:sz w:val="24"/>
+          <w:sz-cs w:val="24"/>
+        </w:rPr>
+        <w:t xml:space="preserve"/>
+      </w:r>
+    </w:p>
+    <w:p>
+      <w:pPr>
+        <w:ind w:left="210"/>
+      </w:pPr>
+      <w:r>
+        <w:rPr>
+          <w:rFonts w:ascii="Hiragino Mincho ProN" w:hAnsi="Hiragino Mincho ProN" w:cs="Hiragino Mincho ProN"/>
+          <w:sz w:val="24"/>
+          <w:sz-cs w:val="24"/>
+        </w:rPr>
+        <w:t xml:space="preserve">４　当社は、登録希望者が次の各号のいずれか一つに該当する場合は、当社の判断により入会申込を承諾しないことがあります。</w:t>
+      </w:r>
+      <w:r>
+        <w:rPr>
+          <w:rFonts w:ascii="Times" w:hAnsi="Times" w:cs="Times"/>
+          <w:sz w:val="24"/>
+          <w:sz-cs w:val="24"/>
+        </w:rPr>
+        <w:t xml:space="preserve"/>
+      </w:r>
+    </w:p>
+    <w:p>
+      <w:pPr>
+        <w:ind w:left="540"/>
+      </w:pPr>
+      <w:r>
+        <w:rPr>
+          <w:rFonts w:ascii="Hiragino Mincho ProN" w:hAnsi="Hiragino Mincho ProN" w:cs="Hiragino Mincho ProN"/>
+          <w:sz w:val="24"/>
+          <w:sz-cs w:val="24"/>
+        </w:rPr>
+        <w:t xml:space="preserve">一　登録希望者が、当社の定める方法によらず入会の申込を行った場合</w:t>
       </w:r>
       <w:r>
         <w:rPr>
@@ -1505,13 +1715,111 @@
         </w:rPr>
         <w:t xml:space="preserve"> </w:t>
       </w:r>
-      <w:r>
-        <w:rPr>
-          <w:rFonts w:ascii="Hiragino Mincho ProN" w:hAnsi="Hiragino Mincho ProN" w:cs="Hiragino Mincho ProN"/>
-          <w:sz w:val="24"/>
-          <w:sz-cs w:val="24"/>
-        </w:rPr>
-        <w:t xml:space="preserve">本規約の同意時に未成年であった利用者が成年に達した後に本サービスを利用した場合、当該利用者は本サービスに関する一切の法律行為を追認したものとみなされます。</w:t>
+    </w:p>
+    <w:p>
+      <w:pPr>
+        <w:ind w:left="540"/>
+      </w:pPr>
+      <w:r>
+        <w:rPr>
+          <w:rFonts w:ascii="Hiragino Mincho ProN" w:hAnsi="Hiragino Mincho ProN" w:cs="Hiragino Mincho ProN"/>
+          <w:sz w:val="24"/>
+          <w:sz-cs w:val="24"/>
+        </w:rPr>
+        <w:t xml:space="preserve">二　登録希望者が、過去に本規約または当社の定めるその他の利用規約等に違反したことを理由として退会処分を受けた者である場合</w:t>
+      </w:r>
+      <w:r>
+        <w:rPr>
+          <w:rFonts w:ascii="Times" w:hAnsi="Times" w:cs="Times"/>
+          <w:sz w:val="24"/>
+          <w:sz-cs w:val="24"/>
+        </w:rPr>
+        <w:t xml:space="preserve"/>
+      </w:r>
+    </w:p>
+    <w:p>
+      <w:pPr>
+        <w:ind w:left="540"/>
+      </w:pPr>
+      <w:r>
+        <w:rPr>
+          <w:rFonts w:ascii="Hiragino Mincho ProN" w:hAnsi="Hiragino Mincho ProN" w:cs="Hiragino Mincho ProN"/>
+          <w:sz w:val="24"/>
+          <w:sz-cs w:val="24"/>
+        </w:rPr>
+        <w:t xml:space="preserve">三　登録希望者が、不正な手段をもって登録を行っていると当社が判断した場合</w:t>
+      </w:r>
+      <w:r>
+        <w:rPr>
+          <w:rFonts w:ascii="Times" w:hAnsi="Times" w:cs="Times"/>
+          <w:sz w:val="24"/>
+          <w:sz-cs w:val="24"/>
+        </w:rPr>
+        <w:t xml:space="preserve"/>
+      </w:r>
+    </w:p>
+    <w:p>
+      <w:pPr>
+        <w:ind w:left="540"/>
+      </w:pPr>
+      <w:r>
+        <w:rPr>
+          <w:rFonts w:ascii="Hiragino Mincho ProN" w:hAnsi="Hiragino Mincho ProN" w:cs="Hiragino Mincho ProN"/>
+          <w:sz w:val="24"/>
+          <w:sz-cs w:val="24"/>
+        </w:rPr>
+        <w:t xml:space="preserve">四　登録希望者が、本人以外の情報を登録している場合</w:t>
+      </w:r>
+      <w:r>
+        <w:rPr>
+          <w:rFonts w:ascii="Times" w:hAnsi="Times" w:cs="Times"/>
+          <w:sz w:val="24"/>
+          <w:sz-cs w:val="24"/>
+        </w:rPr>
+        <w:t xml:space="preserve"/>
+      </w:r>
+    </w:p>
+    <w:p>
+      <w:pPr>
+        <w:ind w:left="540"/>
+      </w:pPr>
+      <w:r>
+        <w:rPr>
+          <w:rFonts w:ascii="Hiragino Mincho ProN" w:hAnsi="Hiragino Mincho ProN" w:cs="Hiragino Mincho ProN"/>
+          <w:sz w:val="24"/>
+          <w:sz-cs w:val="24"/>
+        </w:rPr>
+        <w:t xml:space="preserve">五　その他当社が不適切と判断した場合</w:t>
+      </w:r>
+      <w:r>
+        <w:rPr>
+          <w:rFonts w:ascii="Times" w:hAnsi="Times" w:cs="Times"/>
+          <w:sz w:val="24"/>
+          <w:sz-cs w:val="24"/>
+        </w:rPr>
+        <w:t xml:space="preserve"/>
+      </w:r>
+    </w:p>
+    <w:p>
+      <w:pPr/>
+      <w:r>
+        <w:rPr>
+          <w:rFonts w:ascii="Times" w:hAnsi="Times" w:cs="Times"/>
+          <w:sz w:val="24"/>
+          <w:sz-cs w:val="24"/>
+        </w:rPr>
+        <w:t xml:space="preserve"/>
+      </w:r>
+    </w:p>
+    <w:p>
+      <w:pPr/>
+      <w:r>
+        <w:rPr>
+          <w:rFonts w:ascii="Hiragino Mincho ProN" w:hAnsi="Hiragino Mincho ProN" w:cs="Hiragino Mincho ProN"/>
+          <w:sz w:val="24"/>
+          <w:sz-cs w:val="24"/>
+        </w:rPr>
+        <w:t xml:space="preserve">第８条（アカウントの管理）</w:t>
       </w:r>
       <w:r>
         <w:rPr>
@@ -1528,6 +1836,30 @@
       </w:pPr>
       <w:r>
         <w:rPr>
+          <w:rFonts w:ascii="Hiragino Mincho ProN" w:hAnsi="Hiragino Mincho ProN" w:cs="Hiragino Mincho ProN"/>
+          <w:sz w:val="24"/>
+          <w:sz-cs w:val="24"/>
+        </w:rPr>
+        <w:t xml:space="preserve">１　利用者は、利用に際して登録した情報（以下、「登録情報」といいます。メールアドレスや</w:t>
+      </w:r>
+      <w:r>
+        <w:rPr>
+          <w:rFonts w:ascii="Times" w:hAnsi="Times" w:cs="Times"/>
+          <w:sz w:val="24"/>
+          <w:sz-cs w:val="24"/>
+        </w:rPr>
+        <w:t xml:space="preserve">ID</w:t>
+      </w:r>
+      <w:r>
+        <w:rPr>
+          <w:rFonts w:ascii="Hiragino Mincho ProN" w:hAnsi="Hiragino Mincho ProN" w:cs="Hiragino Mincho ProN"/>
+          <w:sz w:val="24"/>
+          <w:sz-cs w:val="24"/>
+        </w:rPr>
+        <w:t xml:space="preserve">・パスワード等を含みます）について、自己の責任の下、任意に登録、管理するものとします。利用者は、これを第三者に利用させ、または貸与、譲渡、名義変更、売買などをしてはならないものとします。</w:t>
+      </w:r>
+      <w:r>
+        <w:rPr>
           <w:rFonts w:ascii="Times" w:hAnsi="Times" w:cs="Times"/>
           <w:sz w:val="24"/>
           <w:sz-cs w:val="24"/>
@@ -1545,15 +1877,15 @@
           <w:sz w:val="24"/>
           <w:sz-cs w:val="24"/>
         </w:rPr>
-        <w:t xml:space="preserve">第５条（規約の変更）②</w:t>
-      </w:r>
-      <w:r>
-        <w:rPr>
-          <w:rFonts w:ascii="Times" w:hAnsi="Times" w:cs="Times"/>
-          <w:sz w:val="24"/>
-          <w:sz-cs w:val="24"/>
-        </w:rPr>
-        <w:t xml:space="preserve"/>
+        <w:t xml:space="preserve">２　当社は、登録情報によって本サービスの利用があった場合、利用登録をおこなった本人が利用したものと扱うことができ、当該利用によって生じた結果ならびにそれに伴う一切の責任については、利用登録を行った本人に帰属するものとします。</w:t>
+      </w:r>
+      <w:r>
+        <w:rPr>
+          <w:rFonts w:ascii="Times" w:hAnsi="Times" w:cs="Times"/>
+          <w:sz w:val="24"/>
+          <w:sz-cs w:val="24"/>
+        </w:rPr>
+        <w:t xml:space="preserve"> </w:t>
       </w:r>
     </w:p>
     <w:p>
@@ -1566,7 +1898,100 @@
           <w:sz w:val="24"/>
           <w:sz-cs w:val="24"/>
         </w:rPr>
-        <w:t xml:space="preserve">１　当社は、利用者の承諾を得ることなく、いつでも、本規約の内容を改定することができるものとし、利用者はこれを異議なく承諾するものとします。</w:t>
+        <w:t xml:space="preserve">３　利用者は、登録情報の不正使用によって当社または第三者に損害が生じた場合、当社および第三者に対して、当該損害を賠償するものとします。</w:t>
+      </w:r>
+      <w:r>
+        <w:rPr>
+          <w:rFonts w:ascii="Times" w:hAnsi="Times" w:cs="Times"/>
+          <w:sz w:val="24"/>
+          <w:sz-cs w:val="24"/>
+        </w:rPr>
+        <w:t xml:space="preserve"> </w:t>
+      </w:r>
+    </w:p>
+    <w:p>
+      <w:pPr>
+        <w:ind w:left="283"/>
+      </w:pPr>
+      <w:r>
+        <w:rPr>
+          <w:rFonts w:ascii="Hiragino Mincho ProN" w:hAnsi="Hiragino Mincho ProN" w:cs="Hiragino Mincho ProN"/>
+          <w:sz w:val="24"/>
+          <w:sz-cs w:val="24"/>
+        </w:rPr>
+        <w:t xml:space="preserve">４　登録情報の管理は、利用者が自己の責任の下で行うものとし、登録情報が不正確または虚偽であったために利用者が被った一切の不利益および損害に関して、当社は責任を負わないものとします。</w:t>
+      </w:r>
+      <w:r>
+        <w:rPr>
+          <w:rFonts w:ascii="Times" w:hAnsi="Times" w:cs="Times"/>
+          <w:sz w:val="24"/>
+          <w:sz-cs w:val="24"/>
+        </w:rPr>
+        <w:t xml:space="preserve"> </w:t>
+      </w:r>
+    </w:p>
+    <w:p>
+      <w:pPr>
+        <w:ind w:left="283"/>
+      </w:pPr>
+      <w:r>
+        <w:rPr>
+          <w:rFonts w:ascii="Hiragino Mincho ProN" w:hAnsi="Hiragino Mincho ProN" w:cs="Hiragino Mincho ProN"/>
+          <w:sz w:val="24"/>
+          <w:sz-cs w:val="24"/>
+        </w:rPr>
+        <w:t xml:space="preserve">５　登録情報が盗用されまたは第三者に利用されていることが判明した場合、利用者は直ちにその旨を当社に通知するとともに、当社からの指示に従うものとします。</w:t>
+      </w:r>
+      <w:r>
+        <w:rPr>
+          <w:rFonts w:ascii="Times" w:hAnsi="Times" w:cs="Times"/>
+          <w:sz w:val="24"/>
+          <w:sz-cs w:val="24"/>
+        </w:rPr>
+        <w:t xml:space="preserve"/>
+      </w:r>
+    </w:p>
+    <w:p>
+      <w:pPr/>
+      <w:r>
+        <w:rPr>
+          <w:rFonts w:ascii="Times" w:hAnsi="Times" w:cs="Times"/>
+          <w:sz w:val="24"/>
+          <w:sz-cs w:val="24"/>
+        </w:rPr>
+        <w:t xml:space="preserve"/>
+      </w:r>
+    </w:p>
+    <w:p>
+      <w:pPr/>
+      <w:r>
+        <w:rPr>
+          <w:rFonts w:ascii="Hiragino Mincho ProN" w:hAnsi="Hiragino Mincho ProN" w:cs="Hiragino Mincho ProN"/>
+          <w:sz w:val="24"/>
+          <w:sz-cs w:val="24"/>
+        </w:rPr>
+        <w:t xml:space="preserve">第９条（退会手続）</w:t>
+      </w:r>
+      <w:r>
+        <w:rPr>
+          <w:rFonts w:ascii="Times" w:hAnsi="Times" w:cs="Times"/>
+          <w:sz w:val="24"/>
+          <w:sz-cs w:val="24"/>
+        </w:rPr>
+        <w:t xml:space="preserve"/>
+      </w:r>
+    </w:p>
+    <w:p>
+      <w:pPr>
+        <w:ind w:left="141"/>
+      </w:pPr>
+      <w:r>
+        <w:rPr>
+          <w:rFonts w:ascii="Hiragino Mincho ProN" w:hAnsi="Hiragino Mincho ProN" w:cs="Hiragino Mincho ProN"/>
+          <w:sz w:val="24"/>
+          <w:sz-cs w:val="24"/>
+        </w:rPr>
+        <w:t xml:space="preserve">１　登録ユーザーが退会を希望する場合、登録ユーザーは当社所定の方法により退会の手続を行ってください。</w:t>
       </w:r>
       <w:r>
         <w:rPr>
@@ -1587,26 +2012,64 @@
           <w:sz w:val="24"/>
           <w:sz-cs w:val="24"/>
         </w:rPr>
-        <w:t xml:space="preserve">２　当社は、本規約を改定するときは、その内容について当社所定の方法により利用者に通知します。</w:t>
-      </w:r>
-      <w:r>
-        <w:rPr>
-          <w:rFonts w:ascii="Times" w:hAnsi="Times" w:cs="Times"/>
-          <w:sz w:val="24"/>
-          <w:sz-cs w:val="24"/>
-        </w:rPr>
-        <w:t xml:space="preserve"/>
-      </w:r>
-    </w:p>
-    <w:p>
-      <w:pPr/>
-      <w:r>
-        <w:rPr>
-          <w:rFonts w:ascii="Hiragino Mincho ProN" w:hAnsi="Hiragino Mincho ProN" w:cs="Hiragino Mincho ProN"/>
-          <w:sz w:val="24"/>
-          <w:sz-cs w:val="24"/>
-        </w:rPr>
-        <w:t xml:space="preserve">３　前本規約の改定の効力は、当社が前項により通知を行った時点から生じるものとします。</w:t>
+        <w:t xml:space="preserve">２　当社は、登録ユーザーが次の各号のいずれか一つに該当する場合、当社の判断により強制的に退会いただきます。</w:t>
+      </w:r>
+      <w:r>
+        <w:rPr>
+          <w:rFonts w:ascii="Times" w:hAnsi="Times" w:cs="Times"/>
+          <w:sz w:val="24"/>
+          <w:sz-cs w:val="24"/>
+        </w:rPr>
+        <w:t xml:space="preserve"> </w:t>
+      </w:r>
+    </w:p>
+    <w:p>
+      <w:pPr/>
+      <w:r>
+        <w:rPr>
+          <w:rFonts w:ascii="Hiragino Mincho ProN" w:hAnsi="Hiragino Mincho ProN" w:cs="Hiragino Mincho ProN"/>
+          <w:sz w:val="24"/>
+          <w:sz-cs w:val="24"/>
+        </w:rPr>
+        <w:t xml:space="preserve">一　当社の定める方法によらずユーザー登録を行ったことが明らかとなった場合</w:t>
+      </w:r>
+      <w:r>
+        <w:rPr>
+          <w:rFonts w:ascii="Times" w:hAnsi="Times" w:cs="Times"/>
+          <w:sz w:val="24"/>
+          <w:sz-cs w:val="24"/>
+        </w:rPr>
+        <w:t xml:space="preserve"> </w:t>
+      </w:r>
+    </w:p>
+    <w:p>
+      <w:pPr/>
+      <w:r>
+        <w:rPr>
+          <w:rFonts w:ascii="Hiragino Mincho ProN" w:hAnsi="Hiragino Mincho ProN" w:cs="Hiragino Mincho ProN"/>
+          <w:sz w:val="24"/>
+          <w:sz-cs w:val="24"/>
+        </w:rPr>
+        <w:t xml:space="preserve">二　本規約または当社の定めるその他の利用規約等に違反した場合</w:t>
+      </w:r>
+      <w:r>
+        <w:rPr>
+          <w:rFonts w:ascii="Times" w:hAnsi="Times" w:cs="Times"/>
+          <w:sz w:val="24"/>
+          <w:sz-cs w:val="24"/>
+        </w:rPr>
+        <w:t xml:space="preserve"> </w:t>
+      </w:r>
+    </w:p>
+    <w:p>
+      <w:pPr/>
+      <w:r>
+        <w:rPr>
+          <w:rFonts w:ascii="Hiragino Mincho ProN" w:hAnsi="Hiragino Mincho ProN" w:cs="Hiragino Mincho ProN"/>
+          <w:sz w:val="24"/>
+          <w:sz-cs w:val="24"/>
+        </w:rPr>
+        <w:t xml:space="preserve">三　その他当社が不適切と判断した場合</w:t>
       </w:r>
       <w:r>
         <w:rPr>
@@ -1627,178 +2090,113 @@
           <w:sz w:val="24"/>
           <w:sz-cs w:val="24"/>
         </w:rPr>
-        <w:t xml:space="preserve">４　利用者は、本規約変更後、本サービスを利用した時点で、変更後の本利用規約に異議なく同意したものとみなされます。</w:t>
-      </w:r>
-      <w:r>
-        <w:rPr>
-          <w:rFonts w:ascii="Times" w:hAnsi="Times" w:cs="Times"/>
-          <w:sz w:val="24"/>
-          <w:sz-cs w:val="24"/>
-        </w:rPr>
-        <w:t xml:space="preserve"/>
-      </w:r>
-    </w:p>
-    <w:p>
-      <w:pPr/>
-      <w:r>
-        <w:rPr>
-          <w:rFonts w:ascii="Times" w:hAnsi="Times" w:cs="Times"/>
-          <w:sz w:val="24"/>
-          <w:sz-cs w:val="24"/>
-        </w:rPr>
-        <w:t xml:space="preserve"/>
-      </w:r>
-    </w:p>
-    <w:p>
-      <w:pPr/>
-      <w:r>
-        <w:rPr>
-          <w:rFonts w:ascii="Hiragino Mincho ProN" w:hAnsi="Hiragino Mincho ProN" w:cs="Hiragino Mincho ProN"/>
-          <w:sz w:val="24"/>
-          <w:sz-cs w:val="24"/>
-        </w:rPr>
-        <w:t xml:space="preserve">第６条（利用料金）⑥</w:t>
-      </w:r>
-      <w:r>
-        <w:rPr>
-          <w:rFonts w:ascii="Times" w:hAnsi="Times" w:cs="Times"/>
-          <w:sz w:val="24"/>
-          <w:sz-cs w:val="24"/>
-        </w:rPr>
-        <w:t xml:space="preserve"/>
-      </w:r>
-    </w:p>
-    <w:p>
-      <w:pPr/>
-      <w:r>
-        <w:rPr>
-          <w:rFonts w:ascii="Hiragino Mincho ProN" w:hAnsi="Hiragino Mincho ProN" w:cs="Hiragino Mincho ProN"/>
-          <w:sz w:val="24"/>
-          <w:sz-cs w:val="24"/>
-        </w:rPr>
-        <w:t xml:space="preserve">利用者及び登録ユーザーは、ショッピングに要する料金を除き、本サービスの利用に関して、会費等の特別な負担はありません。</w:t>
-      </w:r>
-      <w:r>
-        <w:rPr>
-          <w:rFonts w:ascii="Times" w:hAnsi="Times" w:cs="Times"/>
-          <w:sz w:val="24"/>
-          <w:sz-cs w:val="24"/>
-        </w:rPr>
-        <w:t xml:space="preserve"/>
-      </w:r>
-    </w:p>
-    <w:p>
-      <w:pPr/>
-      <w:r>
-        <w:rPr>
-          <w:rFonts w:ascii="Times" w:hAnsi="Times" w:cs="Times"/>
-          <w:sz w:val="24"/>
-          <w:sz-cs w:val="24"/>
-        </w:rPr>
-        <w:t xml:space="preserve"/>
-      </w:r>
-    </w:p>
-    <w:p>
-      <w:pPr/>
-      <w:r>
-        <w:rPr>
-          <w:rFonts w:ascii="Hiragino Mincho ProN" w:hAnsi="Hiragino Mincho ProN" w:cs="Hiragino Mincho ProN"/>
-          <w:sz w:val="24"/>
-          <w:sz-cs w:val="24"/>
-        </w:rPr>
-        <w:t xml:space="preserve">第７条（入会手続）</w:t>
-      </w:r>
-      <w:r>
-        <w:rPr>
-          <w:rFonts w:ascii="Times" w:hAnsi="Times" w:cs="Times"/>
-          <w:sz w:val="24"/>
-          <w:sz-cs w:val="24"/>
-        </w:rPr>
-        <w:t xml:space="preserve"/>
-      </w:r>
-    </w:p>
-    <w:p>
-      <w:pPr>
-        <w:ind w:left="283"/>
-      </w:pPr>
-      <w:r>
-        <w:rPr>
-          <w:rFonts w:ascii="Hiragino Mincho ProN" w:hAnsi="Hiragino Mincho ProN" w:cs="Hiragino Mincho ProN"/>
-          <w:sz w:val="24"/>
-          <w:sz-cs w:val="24"/>
-        </w:rPr>
-        <w:t xml:space="preserve">１　本サービスへの入会を希望する方（以下「登録希望者」）は、本規約に同意した上で、所定の方法で入会の申込を行ってください。</w:t>
-      </w:r>
-      <w:r>
-        <w:rPr>
-          <w:rFonts w:ascii="Times" w:hAnsi="Times" w:cs="Times"/>
-          <w:sz w:val="24"/>
-          <w:sz-cs w:val="24"/>
-        </w:rPr>
-        <w:t xml:space="preserve"/>
-      </w:r>
-    </w:p>
-    <w:p>
-      <w:pPr>
-        <w:ind w:left="210"/>
-      </w:pPr>
-      <w:r>
-        <w:rPr>
-          <w:rFonts w:ascii="Hiragino Mincho ProN" w:hAnsi="Hiragino Mincho ProN" w:cs="Hiragino Mincho ProN"/>
-          <w:sz w:val="24"/>
-          <w:sz-cs w:val="24"/>
-        </w:rPr>
-        <w:t xml:space="preserve">２　入会の申込をした方は、当社がその申込を承諾し、ＩＤ登録が完了した時点から登録ユーザーとなります。</w:t>
-      </w:r>
-      <w:r>
-        <w:rPr>
-          <w:rFonts w:ascii="Times" w:hAnsi="Times" w:cs="Times"/>
-          <w:sz w:val="24"/>
-          <w:sz-cs w:val="24"/>
-        </w:rPr>
-        <w:t xml:space="preserve"/>
-      </w:r>
-    </w:p>
-    <w:p>
-      <w:pPr>
-        <w:ind w:left="210"/>
-      </w:pPr>
-      <w:r>
-        <w:rPr>
-          <w:rFonts w:ascii="Hiragino Mincho ProN" w:hAnsi="Hiragino Mincho ProN" w:cs="Hiragino Mincho ProN"/>
-          <w:sz w:val="24"/>
-          <w:sz-cs w:val="24"/>
-        </w:rPr>
-        <w:t xml:space="preserve">３　当社は、登録ユーザー向けにメールで連絡事項の告知や広告その他の情報提供を行います。あらかじめご了承ください。</w:t>
-      </w:r>
-      <w:r>
-        <w:rPr>
-          <w:rFonts w:ascii="Times" w:hAnsi="Times" w:cs="Times"/>
-          <w:sz w:val="24"/>
-          <w:sz-cs w:val="24"/>
-        </w:rPr>
-        <w:t xml:space="preserve"/>
-      </w:r>
-    </w:p>
-    <w:p>
-      <w:pPr>
-        <w:ind w:left="210"/>
-      </w:pPr>
-      <w:r>
-        <w:rPr>
-          <w:rFonts w:ascii="Hiragino Mincho ProN" w:hAnsi="Hiragino Mincho ProN" w:cs="Hiragino Mincho ProN"/>
-          <w:sz w:val="24"/>
-          <w:sz-cs w:val="24"/>
-        </w:rPr>
-        <w:t xml:space="preserve">４　当社は、登録希望者が次の各号のいずれか一つに該当する場合は、当社の判断により入会申込を承諾しないことがあります。</w:t>
-      </w:r>
-      <w:r>
-        <w:rPr>
-          <w:rFonts w:ascii="Times" w:hAnsi="Times" w:cs="Times"/>
-          <w:sz w:val="24"/>
-          <w:sz-cs w:val="24"/>
-        </w:rPr>
-        <w:t xml:space="preserve"/>
+        <w:t xml:space="preserve">３　退会時に登録ユーザーがショッピング未決済その他当社に対する負債及び義務があるときは、登録ユーザーはこれらの支払その他の義務を退会後も引き続き負うものとします。</w:t>
+      </w:r>
+      <w:r>
+        <w:rPr>
+          <w:rFonts w:ascii="Times" w:hAnsi="Times" w:cs="Times"/>
+          <w:sz w:val="24"/>
+          <w:sz-cs w:val="24"/>
+        </w:rPr>
+        <w:t xml:space="preserve"/>
+      </w:r>
+    </w:p>
+    <w:p>
+      <w:pPr/>
+      <w:r>
+        <w:rPr>
+          <w:rFonts w:ascii="Times" w:hAnsi="Times" w:cs="Times"/>
+          <w:sz w:val="24"/>
+          <w:sz-cs w:val="24"/>
+        </w:rPr>
+        <w:t xml:space="preserve"/>
+      </w:r>
+    </w:p>
+    <w:p>
+      <w:pPr/>
+      <w:r>
+        <w:rPr>
+          <w:rFonts w:ascii="Hiragino Mincho ProN" w:hAnsi="Hiragino Mincho ProN" w:cs="Hiragino Mincho ProN"/>
+          <w:sz w:val="24"/>
+          <w:sz-cs w:val="24"/>
+        </w:rPr>
+        <w:t xml:space="preserve">第１０条（個人情報等の取り扱い）</w:t>
+      </w:r>
+      <w:r>
+        <w:rPr>
+          <w:rFonts w:ascii="Times" w:hAnsi="Times" w:cs="Times"/>
+          <w:sz w:val="24"/>
+          <w:sz-cs w:val="24"/>
+        </w:rPr>
+        <w:t xml:space="preserve"> </w:t>
+      </w:r>
+    </w:p>
+    <w:p>
+      <w:pPr/>
+      <w:r>
+        <w:rPr>
+          <w:rFonts w:ascii="Hiragino Mincho ProN" w:hAnsi="Hiragino Mincho ProN" w:cs="Hiragino Mincho ProN"/>
+          <w:sz w:val="24"/>
+          <w:sz-cs w:val="24"/>
+        </w:rPr>
+        <w:t xml:space="preserve">個人情報及び利用者情報については、当社が別途定める「●●●●サービスプライバシーポリシー」に則り、適正に取り扱うこととします。</w:t>
+      </w:r>
+      <w:r>
+        <w:rPr>
+          <w:rFonts w:ascii="Times" w:hAnsi="Times" w:cs="Times"/>
+          <w:sz w:val="24"/>
+          <w:sz-cs w:val="24"/>
+        </w:rPr>
+        <w:t xml:space="preserve"/>
+      </w:r>
+    </w:p>
+    <w:p>
+      <w:pPr/>
+      <w:r>
+        <w:rPr>
+          <w:rFonts w:ascii="Times" w:hAnsi="Times" w:cs="Times"/>
+          <w:sz w:val="24"/>
+          <w:sz-cs w:val="24"/>
+        </w:rPr>
+        <w:t xml:space="preserve"/>
+      </w:r>
+    </w:p>
+    <w:p>
+      <w:pPr/>
+      <w:r>
+        <w:rPr>
+          <w:rFonts w:ascii="Hiragino Mincho ProN" w:hAnsi="Hiragino Mincho ProN" w:cs="Hiragino Mincho ProN"/>
+          <w:sz w:val="24"/>
+          <w:sz-cs w:val="24"/>
+        </w:rPr>
+        <w:t xml:space="preserve">第１１条（禁止行為）　⑧おk</w:t>
+      </w:r>
+      <w:r>
+        <w:rPr>
+          <w:rFonts w:ascii="Times" w:hAnsi="Times" w:cs="Times"/>
+          <w:sz w:val="24"/>
+          <w:sz-cs w:val="24"/>
+        </w:rPr>
+        <w:t xml:space="preserve"/>
+      </w:r>
+    </w:p>
+    <w:p>
+      <w:pPr/>
+      <w:r>
+        <w:rPr>
+          <w:rFonts w:ascii="Hiragino Mincho ProN" w:hAnsi="Hiragino Mincho ProN" w:cs="Hiragino Mincho ProN"/>
+          <w:sz w:val="24"/>
+          <w:sz-cs w:val="24"/>
+        </w:rPr>
+        <w:t xml:space="preserve">本サービスの利用に際し、当社は、利用者（以下「利用者」）に対し、次に掲げる行為を禁止します。違反した場合、事前通知をすることなく、即時に利用停止、登録情報・投稿の削除等、当社が必要と判断した措置を取ることができます。</w:t>
+      </w:r>
+      <w:r>
+        <w:rPr>
+          <w:rFonts w:ascii="Times" w:hAnsi="Times" w:cs="Times"/>
+          <w:sz w:val="24"/>
+          <w:sz-cs w:val="24"/>
+        </w:rPr>
+        <w:t xml:space="preserve"> </w:t>
       </w:r>
     </w:p>
     <w:p>
@@ -1811,7 +2209,49 @@
           <w:sz w:val="24"/>
           <w:sz-cs w:val="24"/>
         </w:rPr>
-        <w:t xml:space="preserve">一　登録希望者が、当社の定める方法によらず入会の申込を行った場合</w:t>
+        <w:t xml:space="preserve">（１）当社または第三者の知的財産権を侵害する行為</w:t>
+      </w:r>
+      <w:r>
+        <w:rPr>
+          <w:rFonts w:ascii="Times" w:hAnsi="Times" w:cs="Times"/>
+          <w:sz w:val="24"/>
+          <w:sz-cs w:val="24"/>
+        </w:rPr>
+        <w:t xml:space="preserve"/>
+      </w:r>
+    </w:p>
+    <w:p>
+      <w:pPr>
+        <w:ind w:left="540"/>
+      </w:pPr>
+      <w:r>
+        <w:rPr>
+          <w:rFonts w:ascii="Hiragino Mincho ProN" w:hAnsi="Hiragino Mincho ProN" w:cs="Hiragino Mincho ProN"/>
+          <w:sz w:val="24"/>
+          <w:sz-cs w:val="24"/>
+        </w:rPr>
+        <w:t xml:space="preserve">（２）当社または第三者の名誉・信用を毀損または不当に差別もしくは誹謗中傷する行為</w:t>
+      </w:r>
+      <w:r>
+        <w:rPr>
+          <w:rFonts w:ascii="Times" w:hAnsi="Times" w:cs="Times"/>
+          <w:sz w:val="24"/>
+          <w:sz-cs w:val="24"/>
+        </w:rPr>
+        <w:t xml:space="preserve"/>
+      </w:r>
+    </w:p>
+    <w:p>
+      <w:pPr>
+        <w:ind w:left="540"/>
+      </w:pPr>
+      <w:r>
+        <w:rPr>
+          <w:rFonts w:ascii="Hiragino Mincho ProN" w:hAnsi="Hiragino Mincho ProN" w:cs="Hiragino Mincho ProN"/>
+          <w:sz w:val="24"/>
+          <w:sz-cs w:val="24"/>
+        </w:rPr>
+        <w:t xml:space="preserve">（３）当社または第三者の財産を侵害する行為、または侵害する恐れのある行為</w:t>
       </w:r>
       <w:r>
         <w:rPr>
@@ -1832,7 +2272,7 @@
           <w:sz w:val="24"/>
           <w:sz-cs w:val="24"/>
         </w:rPr>
-        <w:t xml:space="preserve">二　登録希望者が、過去に本規約または当社の定めるその他の利用規約等に違反したことを理由として退会処分を受けた者である場合</w:t>
+        <w:t xml:space="preserve">（４）当社または第三者に経済的損害を与える行為</w:t>
       </w:r>
       <w:r>
         <w:rPr>
@@ -1853,7 +2293,7 @@
           <w:sz w:val="24"/>
           <w:sz-cs w:val="24"/>
         </w:rPr>
-        <w:t xml:space="preserve">三　登録希望者が、不正な手段をもって登録を行っていると当社が判断した場合</w:t>
+        <w:t xml:space="preserve">（５）当社または第三者に対する脅迫的な行為</w:t>
       </w:r>
       <w:r>
         <w:rPr>
@@ -1874,79 +2314,312 @@
           <w:sz w:val="24"/>
           <w:sz-cs w:val="24"/>
         </w:rPr>
-        <w:t xml:space="preserve">四　登録希望者が、本人以外の情報を登録している場合</w:t>
-      </w:r>
-      <w:r>
-        <w:rPr>
-          <w:rFonts w:ascii="Times" w:hAnsi="Times" w:cs="Times"/>
-          <w:sz w:val="24"/>
-          <w:sz-cs w:val="24"/>
-        </w:rPr>
-        <w:t xml:space="preserve"/>
-      </w:r>
-    </w:p>
-    <w:p>
-      <w:pPr>
-        <w:ind w:left="540"/>
-      </w:pPr>
-      <w:r>
-        <w:rPr>
-          <w:rFonts w:ascii="Hiragino Mincho ProN" w:hAnsi="Hiragino Mincho ProN" w:cs="Hiragino Mincho ProN"/>
-          <w:sz w:val="24"/>
-          <w:sz-cs w:val="24"/>
-        </w:rPr>
-        <w:t xml:space="preserve">五　その他当社が不適切と判断した場合</w:t>
-      </w:r>
-      <w:r>
-        <w:rPr>
-          <w:rFonts w:ascii="Times" w:hAnsi="Times" w:cs="Times"/>
-          <w:sz w:val="24"/>
-          <w:sz-cs w:val="24"/>
-        </w:rPr>
-        <w:t xml:space="preserve"/>
-      </w:r>
-    </w:p>
-    <w:p>
-      <w:pPr/>
-      <w:r>
-        <w:rPr>
-          <w:rFonts w:ascii="Times" w:hAnsi="Times" w:cs="Times"/>
-          <w:sz w:val="24"/>
-          <w:sz-cs w:val="24"/>
-        </w:rPr>
-        <w:t xml:space="preserve"/>
-      </w:r>
-    </w:p>
-    <w:p>
-      <w:pPr/>
-      <w:r>
-        <w:rPr>
-          <w:rFonts w:ascii="Hiragino Mincho ProN" w:hAnsi="Hiragino Mincho ProN" w:cs="Hiragino Mincho ProN"/>
-          <w:sz w:val="24"/>
-          <w:sz-cs w:val="24"/>
-        </w:rPr>
-        <w:t xml:space="preserve">第８条（アカウントの管理）</w:t>
-      </w:r>
-      <w:r>
-        <w:rPr>
-          <w:rFonts w:ascii="Times" w:hAnsi="Times" w:cs="Times"/>
-          <w:sz w:val="24"/>
-          <w:sz-cs w:val="24"/>
-        </w:rPr>
-        <w:t xml:space="preserve"/>
-      </w:r>
-    </w:p>
-    <w:p>
-      <w:pPr>
-        <w:ind w:left="210"/>
-      </w:pPr>
-      <w:r>
-        <w:rPr>
-          <w:rFonts w:ascii="Hiragino Mincho ProN" w:hAnsi="Hiragino Mincho ProN" w:cs="Hiragino Mincho ProN"/>
-          <w:sz w:val="24"/>
-          <w:sz-cs w:val="24"/>
-        </w:rPr>
-        <w:t xml:space="preserve">１　利用者は、利用に際して登録した情報（以下、「登録情報」といいます。メールアドレスや</w:t>
+        <w:t xml:space="preserve">（６）利用者が、以下の情報を投稿すること</w:t>
+      </w:r>
+      <w:r>
+        <w:rPr>
+          <w:rFonts w:ascii="Times" w:hAnsi="Times" w:cs="Times"/>
+          <w:sz w:val="24"/>
+          <w:sz-cs w:val="24"/>
+        </w:rPr>
+        <w:t xml:space="preserve"/>
+      </w:r>
+    </w:p>
+    <w:p>
+      <w:pPr>
+        <w:ind w:left="391"/>
+      </w:pPr>
+      <w:r>
+        <w:rPr>
+          <w:rFonts w:ascii="Hiragino Mincho ProN" w:hAnsi="Hiragino Mincho ProN" w:cs="Hiragino Mincho ProN"/>
+          <w:sz w:val="24"/>
+          <w:sz-cs w:val="24"/>
+        </w:rPr>
+        <w:t xml:space="preserve">①第三者の権利および財産に対して損害を与えるリスクのある情報</w:t>
+      </w:r>
+      <w:r>
+        <w:rPr>
+          <w:rFonts w:ascii="Times" w:hAnsi="Times" w:cs="Times"/>
+          <w:sz w:val="24"/>
+          <w:sz-cs w:val="24"/>
+        </w:rPr>
+        <w:t xml:space="preserve"/>
+      </w:r>
+    </w:p>
+    <w:p>
+      <w:pPr>
+        <w:ind w:left="811"/>
+      </w:pPr>
+      <w:r>
+        <w:rPr>
+          <w:rFonts w:ascii="Hiragino Mincho ProN" w:hAnsi="Hiragino Mincho ProN" w:cs="Hiragino Mincho ProN"/>
+          <w:sz w:val="24"/>
+          <w:sz-cs w:val="24"/>
+        </w:rPr>
+        <w:t xml:space="preserve">②第三者に対して有害な情報、第三者を身体的・心理的に傷つける情報</w:t>
+      </w:r>
+      <w:r>
+        <w:rPr>
+          <w:rFonts w:ascii="Times" w:hAnsi="Times" w:cs="Times"/>
+          <w:sz w:val="24"/>
+          <w:sz-cs w:val="24"/>
+        </w:rPr>
+        <w:t xml:space="preserve"/>
+      </w:r>
+    </w:p>
+    <w:p>
+      <w:pPr>
+        <w:ind w:left="391"/>
+      </w:pPr>
+      <w:r>
+        <w:rPr>
+          <w:rFonts w:ascii="Hiragino Mincho ProN" w:hAnsi="Hiragino Mincho ProN" w:cs="Hiragino Mincho ProN"/>
+          <w:sz w:val="24"/>
+          <w:sz-cs w:val="24"/>
+        </w:rPr>
+        <w:t xml:space="preserve">③犯罪や不法行為、危険行為に属する情報およびそれらを教唆、幇助する情報</w:t>
+      </w:r>
+      <w:r>
+        <w:rPr>
+          <w:rFonts w:ascii="Times" w:hAnsi="Times" w:cs="Times"/>
+          <w:sz w:val="24"/>
+          <w:sz-cs w:val="24"/>
+        </w:rPr>
+        <w:t xml:space="preserve"/>
+      </w:r>
+    </w:p>
+    <w:p>
+      <w:pPr>
+        <w:ind w:left="811"/>
+      </w:pPr>
+      <w:r>
+        <w:rPr>
+          <w:rFonts w:ascii="Hiragino Mincho ProN" w:hAnsi="Hiragino Mincho ProN" w:cs="Hiragino Mincho ProN"/>
+          <w:sz w:val="24"/>
+          <w:sz-cs w:val="24"/>
+        </w:rPr>
+        <w:t xml:space="preserve">④不法、有害、脅迫、虐待、人種差別、中傷、名誉棄損、侮辱、ハラスメント、扇動、不快を与えることを意図し、もしくはそのような結果を生じさせる恐れのある内容をもつ情報</w:t>
+      </w:r>
+      <w:r>
+        <w:rPr>
+          <w:rFonts w:ascii="Times" w:hAnsi="Times" w:cs="Times"/>
+          <w:sz w:val="24"/>
+          <w:sz-cs w:val="24"/>
+        </w:rPr>
+        <w:t xml:space="preserve"/>
+      </w:r>
+    </w:p>
+    <w:p>
+      <w:pPr>
+        <w:ind w:left="391"/>
+      </w:pPr>
+      <w:r>
+        <w:rPr>
+          <w:rFonts w:ascii="Hiragino Mincho ProN" w:hAnsi="Hiragino Mincho ProN" w:cs="Hiragino Mincho ProN"/>
+          <w:sz w:val="24"/>
+          <w:sz-cs w:val="24"/>
+        </w:rPr>
+        <w:t xml:space="preserve">⑤事実に反する、または存在しないと分かっている情報</w:t>
+      </w:r>
+      <w:r>
+        <w:rPr>
+          <w:rFonts w:ascii="Times" w:hAnsi="Times" w:cs="Times"/>
+          <w:sz w:val="24"/>
+          <w:sz-cs w:val="24"/>
+        </w:rPr>
+        <w:t xml:space="preserve"/>
+      </w:r>
+    </w:p>
+    <w:p>
+      <w:pPr>
+        <w:ind w:left="391"/>
+      </w:pPr>
+      <w:r>
+        <w:rPr>
+          <w:rFonts w:ascii="Hiragino Mincho ProN" w:hAnsi="Hiragino Mincho ProN" w:cs="Hiragino Mincho ProN"/>
+          <w:sz w:val="24"/>
+          <w:sz-cs w:val="24"/>
+        </w:rPr>
+        <w:t xml:space="preserve">⑥利用者自身がコントロール可能な権利を持たない情報</w:t>
+      </w:r>
+      <w:r>
+        <w:rPr>
+          <w:rFonts w:ascii="Times" w:hAnsi="Times" w:cs="Times"/>
+          <w:sz w:val="24"/>
+          <w:sz-cs w:val="24"/>
+        </w:rPr>
+        <w:t xml:space="preserve"/>
+      </w:r>
+    </w:p>
+    <w:p>
+      <w:pPr>
+        <w:ind w:left="811"/>
+      </w:pPr>
+      <w:r>
+        <w:rPr>
+          <w:rFonts w:ascii="Hiragino Mincho ProN" w:hAnsi="Hiragino Mincho ProN" w:cs="Hiragino Mincho ProN"/>
+          <w:sz w:val="24"/>
+          <w:sz-cs w:val="24"/>
+        </w:rPr>
+        <w:t xml:space="preserve">⑦第三者の著作権を含む知的財産権やその他の財産権を侵害する情報、公共の利益または個人の権利を侵害する情報</w:t>
+      </w:r>
+      <w:r>
+        <w:rPr>
+          <w:rFonts w:ascii="Times" w:hAnsi="Times" w:cs="Times"/>
+          <w:sz w:val="24"/>
+          <w:sz-cs w:val="24"/>
+        </w:rPr>
+        <w:t xml:space="preserve"/>
+      </w:r>
+    </w:p>
+    <w:p>
+      <w:pPr>
+        <w:ind w:left="391"/>
+      </w:pPr>
+      <w:r>
+        <w:rPr>
+          <w:rFonts w:ascii="Hiragino Mincho ProN" w:hAnsi="Hiragino Mincho ProN" w:cs="Hiragino Mincho ProN"/>
+          <w:sz w:val="24"/>
+          <w:sz-cs w:val="24"/>
+        </w:rPr>
+        <w:t xml:space="preserve">⑧わいせつ、児童ポルノまたは児童虐待にあたる画像、文書等の情報</w:t>
+      </w:r>
+      <w:r>
+        <w:rPr>
+          <w:rFonts w:ascii="Times" w:hAnsi="Times" w:cs="Times"/>
+          <w:sz w:val="24"/>
+          <w:sz-cs w:val="24"/>
+        </w:rPr>
+        <w:t xml:space="preserve"/>
+      </w:r>
+    </w:p>
+    <w:p>
+      <w:pPr>
+        <w:ind w:left="391"/>
+      </w:pPr>
+      <w:r>
+        <w:rPr>
+          <w:rFonts w:ascii="Hiragino Mincho ProN" w:hAnsi="Hiragino Mincho ProN" w:cs="Hiragino Mincho ProN"/>
+          <w:sz w:val="24"/>
+          <w:sz-cs w:val="24"/>
+        </w:rPr>
+        <w:t xml:space="preserve">⑨医師法などの法令に違反する情報</w:t>
+      </w:r>
+      <w:r>
+        <w:rPr>
+          <w:rFonts w:ascii="Times" w:hAnsi="Times" w:cs="Times"/>
+          <w:sz w:val="24"/>
+          <w:sz-cs w:val="24"/>
+        </w:rPr>
+        <w:t xml:space="preserve"/>
+      </w:r>
+    </w:p>
+    <w:p>
+      <w:pPr>
+        <w:ind w:left="391"/>
+      </w:pPr>
+      <w:r>
+        <w:rPr>
+          <w:rFonts w:ascii="Hiragino Mincho ProN" w:hAnsi="Hiragino Mincho ProN" w:cs="Hiragino Mincho ProN"/>
+          <w:sz w:val="24"/>
+          <w:sz-cs w:val="24"/>
+        </w:rPr>
+        <w:t xml:space="preserve">⑩その他当社が不適切と判断する情報</w:t>
+      </w:r>
+      <w:r>
+        <w:rPr>
+          <w:rFonts w:ascii="Times" w:hAnsi="Times" w:cs="Times"/>
+          <w:sz w:val="24"/>
+          <w:sz-cs w:val="24"/>
+        </w:rPr>
+        <w:t xml:space="preserve"/>
+      </w:r>
+    </w:p>
+    <w:p>
+      <w:pPr/>
+      <w:r>
+        <w:rPr>
+          <w:rFonts w:ascii="Hiragino Mincho ProN" w:hAnsi="Hiragino Mincho ProN" w:cs="Hiragino Mincho ProN"/>
+          <w:sz w:val="24"/>
+          <w:sz-cs w:val="24"/>
+        </w:rPr>
+        <w:t xml:space="preserve">（７）コンピューターウィルス、有害なプログラムを仕様またはそれを誘発する行為</w:t>
+      </w:r>
+      <w:r>
+        <w:rPr>
+          <w:rFonts w:ascii="Times" w:hAnsi="Times" w:cs="Times"/>
+          <w:sz w:val="24"/>
+          <w:sz-cs w:val="24"/>
+        </w:rPr>
+        <w:t xml:space="preserve"> </w:t>
+      </w:r>
+    </w:p>
+    <w:p>
+      <w:pPr/>
+      <w:r>
+        <w:rPr>
+          <w:rFonts w:ascii="Hiragino Mincho ProN" w:hAnsi="Hiragino Mincho ProN" w:cs="Hiragino Mincho ProN"/>
+          <w:sz w:val="24"/>
+          <w:sz-cs w:val="24"/>
+        </w:rPr>
+        <w:t xml:space="preserve">（８）本サービス用インフラ設備に対して過度な負担となるストレスをかける行為</w:t>
+      </w:r>
+      <w:r>
+        <w:rPr>
+          <w:rFonts w:ascii="Times" w:hAnsi="Times" w:cs="Times"/>
+          <w:sz w:val="24"/>
+          <w:sz-cs w:val="24"/>
+        </w:rPr>
+        <w:t xml:space="preserve"> </w:t>
+      </w:r>
+    </w:p>
+    <w:p>
+      <w:pPr/>
+      <w:r>
+        <w:rPr>
+          <w:rFonts w:ascii="Hiragino Mincho ProN" w:hAnsi="Hiragino Mincho ProN" w:cs="Hiragino Mincho ProN"/>
+          <w:sz w:val="24"/>
+          <w:sz-cs w:val="24"/>
+        </w:rPr>
+        <w:t xml:space="preserve">（９）当サイトのサーバーやシステム、セキュリティへの攻撃</w:t>
+      </w:r>
+      <w:r>
+        <w:rPr>
+          <w:rFonts w:ascii="Times" w:hAnsi="Times" w:cs="Times"/>
+          <w:sz w:val="24"/>
+          <w:sz-cs w:val="24"/>
+        </w:rPr>
+        <w:t xml:space="preserve"> </w:t>
+      </w:r>
+    </w:p>
+    <w:p>
+      <w:pPr/>
+      <w:r>
+        <w:rPr>
+          <w:rFonts w:ascii="Hiragino Mincho ProN" w:hAnsi="Hiragino Mincho ProN" w:cs="Hiragino Mincho ProN"/>
+          <w:sz w:val="24"/>
+          <w:sz-cs w:val="24"/>
+        </w:rPr>
+        <w:t xml:space="preserve">（１０）当社提供のインターフェース以外の方法で当社サービスにアクセスを試みる行為</w:t>
+      </w:r>
+      <w:r>
+        <w:rPr>
+          <w:rFonts w:ascii="Times" w:hAnsi="Times" w:cs="Times"/>
+          <w:sz w:val="24"/>
+          <w:sz-cs w:val="24"/>
+        </w:rPr>
+        <w:t xml:space="preserve"/>
+      </w:r>
+    </w:p>
+    <w:p>
+      <w:pPr/>
+      <w:r>
+        <w:rPr>
+          <w:rFonts w:ascii="Hiragino Mincho ProN" w:hAnsi="Hiragino Mincho ProN" w:cs="Hiragino Mincho ProN"/>
+          <w:sz w:val="24"/>
+          <w:sz-cs w:val="24"/>
+        </w:rPr>
+        <w:t xml:space="preserve">（１１）一人の利用者が、複数の利用者</w:t>
       </w:r>
       <w:r>
         <w:rPr>
@@ -1962,785 +2635,6 @@
           <w:sz w:val="24"/>
           <w:sz-cs w:val="24"/>
         </w:rPr>
-        <w:t xml:space="preserve">・パスワード等を含みます）について、自己の責任の下、任意に登録、管理するものとします。利用者は、これを第三者に利用させ、または貸与、譲渡、名義変更、売買などをしてはならないものとします。</w:t>
-      </w:r>
-      <w:r>
-        <w:rPr>
-          <w:rFonts w:ascii="Times" w:hAnsi="Times" w:cs="Times"/>
-          <w:sz w:val="24"/>
-          <w:sz-cs w:val="24"/>
-        </w:rPr>
-        <w:t xml:space="preserve"/>
-      </w:r>
-    </w:p>
-    <w:p>
-      <w:pPr>
-        <w:ind w:left="210"/>
-      </w:pPr>
-      <w:r>
-        <w:rPr>
-          <w:rFonts w:ascii="Hiragino Mincho ProN" w:hAnsi="Hiragino Mincho ProN" w:cs="Hiragino Mincho ProN"/>
-          <w:sz w:val="24"/>
-          <w:sz-cs w:val="24"/>
-        </w:rPr>
-        <w:t xml:space="preserve">２　当社は、登録情報によって本サービスの利用があった場合、利用登録をおこなった本人が利用したものと扱うことができ、当該利用によって生じた結果ならびにそれに伴う一切の責任については、利用登録を行った本人に帰属するものとします。</w:t>
-      </w:r>
-      <w:r>
-        <w:rPr>
-          <w:rFonts w:ascii="Times" w:hAnsi="Times" w:cs="Times"/>
-          <w:sz w:val="24"/>
-          <w:sz-cs w:val="24"/>
-        </w:rPr>
-        <w:t xml:space="preserve"> </w:t>
-      </w:r>
-    </w:p>
-    <w:p>
-      <w:pPr>
-        <w:ind w:left="210"/>
-      </w:pPr>
-      <w:r>
-        <w:rPr>
-          <w:rFonts w:ascii="Hiragino Mincho ProN" w:hAnsi="Hiragino Mincho ProN" w:cs="Hiragino Mincho ProN"/>
-          <w:sz w:val="24"/>
-          <w:sz-cs w:val="24"/>
-        </w:rPr>
-        <w:t xml:space="preserve">３　利用者は、登録情報の不正使用によって当社または第三者に損害が生じた場合、当社および第三者に対して、当該損害を賠償するものとします。</w:t>
-      </w:r>
-      <w:r>
-        <w:rPr>
-          <w:rFonts w:ascii="Times" w:hAnsi="Times" w:cs="Times"/>
-          <w:sz w:val="24"/>
-          <w:sz-cs w:val="24"/>
-        </w:rPr>
-        <w:t xml:space="preserve"> </w:t>
-      </w:r>
-    </w:p>
-    <w:p>
-      <w:pPr>
-        <w:ind w:left="283"/>
-      </w:pPr>
-      <w:r>
-        <w:rPr>
-          <w:rFonts w:ascii="Hiragino Mincho ProN" w:hAnsi="Hiragino Mincho ProN" w:cs="Hiragino Mincho ProN"/>
-          <w:sz w:val="24"/>
-          <w:sz-cs w:val="24"/>
-        </w:rPr>
-        <w:t xml:space="preserve">４　登録情報の管理は、利用者が自己の責任の下で行うものとし、登録情報が不正確または虚偽であったために利用者が被った一切の不利益および損害に関して、当社は責任を負わないものとします。</w:t>
-      </w:r>
-      <w:r>
-        <w:rPr>
-          <w:rFonts w:ascii="Times" w:hAnsi="Times" w:cs="Times"/>
-          <w:sz w:val="24"/>
-          <w:sz-cs w:val="24"/>
-        </w:rPr>
-        <w:t xml:space="preserve"> </w:t>
-      </w:r>
-    </w:p>
-    <w:p>
-      <w:pPr>
-        <w:ind w:left="283"/>
-      </w:pPr>
-      <w:r>
-        <w:rPr>
-          <w:rFonts w:ascii="Hiragino Mincho ProN" w:hAnsi="Hiragino Mincho ProN" w:cs="Hiragino Mincho ProN"/>
-          <w:sz w:val="24"/>
-          <w:sz-cs w:val="24"/>
-        </w:rPr>
-        <w:t xml:space="preserve">５　登録情報が盗用されまたは第三者に利用されていることが判明した場合、利用者は直ちにその旨を当社に通知するとともに、当社からの指示に従うものとします。</w:t>
-      </w:r>
-      <w:r>
-        <w:rPr>
-          <w:rFonts w:ascii="Times" w:hAnsi="Times" w:cs="Times"/>
-          <w:sz w:val="24"/>
-          <w:sz-cs w:val="24"/>
-        </w:rPr>
-        <w:t xml:space="preserve"/>
-      </w:r>
-    </w:p>
-    <w:p>
-      <w:pPr/>
-      <w:r>
-        <w:rPr>
-          <w:rFonts w:ascii="Times" w:hAnsi="Times" w:cs="Times"/>
-          <w:sz w:val="24"/>
-          <w:sz-cs w:val="24"/>
-        </w:rPr>
-        <w:t xml:space="preserve"/>
-      </w:r>
-    </w:p>
-    <w:p>
-      <w:pPr/>
-      <w:r>
-        <w:rPr>
-          <w:rFonts w:ascii="Hiragino Mincho ProN" w:hAnsi="Hiragino Mincho ProN" w:cs="Hiragino Mincho ProN"/>
-          <w:sz w:val="24"/>
-          <w:sz-cs w:val="24"/>
-        </w:rPr>
-        <w:t xml:space="preserve">第９条（退会手続）</w:t>
-      </w:r>
-      <w:r>
-        <w:rPr>
-          <w:rFonts w:ascii="Times" w:hAnsi="Times" w:cs="Times"/>
-          <w:sz w:val="24"/>
-          <w:sz-cs w:val="24"/>
-        </w:rPr>
-        <w:t xml:space="preserve"/>
-      </w:r>
-    </w:p>
-    <w:p>
-      <w:pPr>
-        <w:ind w:left="141"/>
-      </w:pPr>
-      <w:r>
-        <w:rPr>
-          <w:rFonts w:ascii="Hiragino Mincho ProN" w:hAnsi="Hiragino Mincho ProN" w:cs="Hiragino Mincho ProN"/>
-          <w:sz w:val="24"/>
-          <w:sz-cs w:val="24"/>
-        </w:rPr>
-        <w:t xml:space="preserve">１　登録ユーザーが退会を希望する場合、登録ユーザーは当社所定の方法により退会の手続を行ってください。</w:t>
-      </w:r>
-      <w:r>
-        <w:rPr>
-          <w:rFonts w:ascii="Times" w:hAnsi="Times" w:cs="Times"/>
-          <w:sz w:val="24"/>
-          <w:sz-cs w:val="24"/>
-        </w:rPr>
-        <w:t xml:space="preserve"/>
-      </w:r>
-    </w:p>
-    <w:p>
-      <w:pPr>
-        <w:ind w:left="210"/>
-      </w:pPr>
-      <w:r>
-        <w:rPr>
-          <w:rFonts w:ascii="Hiragino Mincho ProN" w:hAnsi="Hiragino Mincho ProN" w:cs="Hiragino Mincho ProN"/>
-          <w:sz w:val="24"/>
-          <w:sz-cs w:val="24"/>
-        </w:rPr>
-        <w:t xml:space="preserve">２　当社は、登録ユーザーが次の各号のいずれか一つに該当する場合、当社の判断により強制的に退会いただきます。</w:t>
-      </w:r>
-      <w:r>
-        <w:rPr>
-          <w:rFonts w:ascii="Times" w:hAnsi="Times" w:cs="Times"/>
-          <w:sz w:val="24"/>
-          <w:sz-cs w:val="24"/>
-        </w:rPr>
-        <w:t xml:space="preserve"> </w:t>
-      </w:r>
-    </w:p>
-    <w:p>
-      <w:pPr/>
-      <w:r>
-        <w:rPr>
-          <w:rFonts w:ascii="Hiragino Mincho ProN" w:hAnsi="Hiragino Mincho ProN" w:cs="Hiragino Mincho ProN"/>
-          <w:sz w:val="24"/>
-          <w:sz-cs w:val="24"/>
-        </w:rPr>
-        <w:t xml:space="preserve">一　当社の定める方法によらずユーザー登録を行ったことが明らかとなった場合</w:t>
-      </w:r>
-      <w:r>
-        <w:rPr>
-          <w:rFonts w:ascii="Times" w:hAnsi="Times" w:cs="Times"/>
-          <w:sz w:val="24"/>
-          <w:sz-cs w:val="24"/>
-        </w:rPr>
-        <w:t xml:space="preserve"> </w:t>
-      </w:r>
-    </w:p>
-    <w:p>
-      <w:pPr/>
-      <w:r>
-        <w:rPr>
-          <w:rFonts w:ascii="Hiragino Mincho ProN" w:hAnsi="Hiragino Mincho ProN" w:cs="Hiragino Mincho ProN"/>
-          <w:sz w:val="24"/>
-          <w:sz-cs w:val="24"/>
-        </w:rPr>
-        <w:t xml:space="preserve">二　本規約または当社の定めるその他の利用規約等に違反した場合</w:t>
-      </w:r>
-      <w:r>
-        <w:rPr>
-          <w:rFonts w:ascii="Times" w:hAnsi="Times" w:cs="Times"/>
-          <w:sz w:val="24"/>
-          <w:sz-cs w:val="24"/>
-        </w:rPr>
-        <w:t xml:space="preserve"> </w:t>
-      </w:r>
-    </w:p>
-    <w:p>
-      <w:pPr/>
-      <w:r>
-        <w:rPr>
-          <w:rFonts w:ascii="Hiragino Mincho ProN" w:hAnsi="Hiragino Mincho ProN" w:cs="Hiragino Mincho ProN"/>
-          <w:sz w:val="24"/>
-          <w:sz-cs w:val="24"/>
-        </w:rPr>
-        <w:t xml:space="preserve">三　その他当社が不適切と判断した場合</w:t>
-      </w:r>
-      <w:r>
-        <w:rPr>
-          <w:rFonts w:ascii="Times" w:hAnsi="Times" w:cs="Times"/>
-          <w:sz w:val="24"/>
-          <w:sz-cs w:val="24"/>
-        </w:rPr>
-        <w:t xml:space="preserve"/>
-      </w:r>
-    </w:p>
-    <w:p>
-      <w:pPr>
-        <w:ind w:left="141"/>
-      </w:pPr>
-      <w:r>
-        <w:rPr>
-          <w:rFonts w:ascii="Hiragino Mincho ProN" w:hAnsi="Hiragino Mincho ProN" w:cs="Hiragino Mincho ProN"/>
-          <w:sz w:val="24"/>
-          <w:sz-cs w:val="24"/>
-        </w:rPr>
-        <w:t xml:space="preserve">３　退会時に登録ユーザーがショッピング未決済その他当社に対する負債及び義務があるときは、登録ユーザーはこれらの支払その他の義務を退会後も引き続き負うものとします。</w:t>
-      </w:r>
-      <w:r>
-        <w:rPr>
-          <w:rFonts w:ascii="Times" w:hAnsi="Times" w:cs="Times"/>
-          <w:sz w:val="24"/>
-          <w:sz-cs w:val="24"/>
-        </w:rPr>
-        <w:t xml:space="preserve"/>
-      </w:r>
-    </w:p>
-    <w:p>
-      <w:pPr/>
-      <w:r>
-        <w:rPr>
-          <w:rFonts w:ascii="Times" w:hAnsi="Times" w:cs="Times"/>
-          <w:sz w:val="24"/>
-          <w:sz-cs w:val="24"/>
-        </w:rPr>
-        <w:t xml:space="preserve"/>
-      </w:r>
-    </w:p>
-    <w:p>
-      <w:pPr/>
-      <w:r>
-        <w:rPr>
-          <w:rFonts w:ascii="Hiragino Mincho ProN" w:hAnsi="Hiragino Mincho ProN" w:cs="Hiragino Mincho ProN"/>
-          <w:sz w:val="24"/>
-          <w:sz-cs w:val="24"/>
-        </w:rPr>
-        <w:t xml:space="preserve">第１０条（個人情報等の取り扱い）</w:t>
-      </w:r>
-      <w:r>
-        <w:rPr>
-          <w:rFonts w:ascii="Times" w:hAnsi="Times" w:cs="Times"/>
-          <w:sz w:val="24"/>
-          <w:sz-cs w:val="24"/>
-        </w:rPr>
-        <w:t xml:space="preserve"> </w:t>
-      </w:r>
-    </w:p>
-    <w:p>
-      <w:pPr/>
-      <w:r>
-        <w:rPr>
-          <w:rFonts w:ascii="Hiragino Mincho ProN" w:hAnsi="Hiragino Mincho ProN" w:cs="Hiragino Mincho ProN"/>
-          <w:sz w:val="24"/>
-          <w:sz-cs w:val="24"/>
-        </w:rPr>
-        <w:t xml:space="preserve">個人情報及び利用者情報については、当社が別途定める「●●●●サービスプライバシーポリシー」に則り、適正に取り扱うこととします。</w:t>
-      </w:r>
-      <w:r>
-        <w:rPr>
-          <w:rFonts w:ascii="Times" w:hAnsi="Times" w:cs="Times"/>
-          <w:sz w:val="24"/>
-          <w:sz-cs w:val="24"/>
-        </w:rPr>
-        <w:t xml:space="preserve"/>
-      </w:r>
-    </w:p>
-    <w:p>
-      <w:pPr/>
-      <w:r>
-        <w:rPr>
-          <w:rFonts w:ascii="Times" w:hAnsi="Times" w:cs="Times"/>
-          <w:sz w:val="24"/>
-          <w:sz-cs w:val="24"/>
-        </w:rPr>
-        <w:t xml:space="preserve"/>
-      </w:r>
-    </w:p>
-    <w:p>
-      <w:pPr/>
-      <w:r>
-        <w:rPr>
-          <w:rFonts w:ascii="Hiragino Mincho ProN" w:hAnsi="Hiragino Mincho ProN" w:cs="Hiragino Mincho ProN"/>
-          <w:sz w:val="24"/>
-          <w:sz-cs w:val="24"/>
-        </w:rPr>
-        <w:t xml:space="preserve">第１１条（禁止行為）　⑧おk</w:t>
-      </w:r>
-      <w:r>
-        <w:rPr>
-          <w:rFonts w:ascii="Times" w:hAnsi="Times" w:cs="Times"/>
-          <w:sz w:val="24"/>
-          <w:sz-cs w:val="24"/>
-        </w:rPr>
-        <w:t xml:space="preserve"/>
-      </w:r>
-    </w:p>
-    <w:p>
-      <w:pPr/>
-      <w:r>
-        <w:rPr>
-          <w:rFonts w:ascii="Hiragino Mincho ProN" w:hAnsi="Hiragino Mincho ProN" w:cs="Hiragino Mincho ProN"/>
-          <w:sz w:val="24"/>
-          <w:sz-cs w:val="24"/>
-        </w:rPr>
-        <w:t xml:space="preserve">本サービスの利用に際し、当社は、利用者（以下「利用者」）に対し、次に掲げる行為を禁止します。違反した場合、事前通知をすることなく、即時に利用停止、登録情報・投稿の削除等、当社が必要と判断した措置を取ることができます。</w:t>
-      </w:r>
-      <w:r>
-        <w:rPr>
-          <w:rFonts w:ascii="Times" w:hAnsi="Times" w:cs="Times"/>
-          <w:sz w:val="24"/>
-          <w:sz-cs w:val="24"/>
-        </w:rPr>
-        <w:t xml:space="preserve"> </w:t>
-      </w:r>
-    </w:p>
-    <w:p>
-      <w:pPr>
-        <w:ind w:left="540"/>
-      </w:pPr>
-      <w:r>
-        <w:rPr>
-          <w:rFonts w:ascii="Hiragino Mincho ProN" w:hAnsi="Hiragino Mincho ProN" w:cs="Hiragino Mincho ProN"/>
-          <w:sz w:val="24"/>
-          <w:sz-cs w:val="24"/>
-        </w:rPr>
-        <w:t xml:space="preserve">（１）当社または第三者の知的財産権を侵害する行為</w:t>
-      </w:r>
-      <w:r>
-        <w:rPr>
-          <w:rFonts w:ascii="Times" w:hAnsi="Times" w:cs="Times"/>
-          <w:sz w:val="24"/>
-          <w:sz-cs w:val="24"/>
-        </w:rPr>
-        <w:t xml:space="preserve"/>
-      </w:r>
-    </w:p>
-    <w:p>
-      <w:pPr>
-        <w:ind w:left="540"/>
-      </w:pPr>
-      <w:r>
-        <w:rPr>
-          <w:rFonts w:ascii="Hiragino Mincho ProN" w:hAnsi="Hiragino Mincho ProN" w:cs="Hiragino Mincho ProN"/>
-          <w:sz w:val="24"/>
-          <w:sz-cs w:val="24"/>
-        </w:rPr>
-        <w:t xml:space="preserve">（２）当社または第三者の名誉・信用を毀損または不当に差別もしくは誹謗中傷する行為</w:t>
-      </w:r>
-      <w:r>
-        <w:rPr>
-          <w:rFonts w:ascii="Times" w:hAnsi="Times" w:cs="Times"/>
-          <w:sz w:val="24"/>
-          <w:sz-cs w:val="24"/>
-        </w:rPr>
-        <w:t xml:space="preserve"/>
-      </w:r>
-    </w:p>
-    <w:p>
-      <w:pPr>
-        <w:ind w:left="540"/>
-      </w:pPr>
-      <w:r>
-        <w:rPr>
-          <w:rFonts w:ascii="Hiragino Mincho ProN" w:hAnsi="Hiragino Mincho ProN" w:cs="Hiragino Mincho ProN"/>
-          <w:sz w:val="24"/>
-          <w:sz-cs w:val="24"/>
-        </w:rPr>
-        <w:t xml:space="preserve">（３）当社または第三者の財産を侵害する行為、または侵害する恐れのある行為</w:t>
-      </w:r>
-      <w:r>
-        <w:rPr>
-          <w:rFonts w:ascii="Times" w:hAnsi="Times" w:cs="Times"/>
-          <w:sz w:val="24"/>
-          <w:sz-cs w:val="24"/>
-        </w:rPr>
-        <w:t xml:space="preserve"> </w:t>
-      </w:r>
-    </w:p>
-    <w:p>
-      <w:pPr>
-        <w:ind w:left="540"/>
-      </w:pPr>
-      <w:r>
-        <w:rPr>
-          <w:rFonts w:ascii="Hiragino Mincho ProN" w:hAnsi="Hiragino Mincho ProN" w:cs="Hiragino Mincho ProN"/>
-          <w:sz w:val="24"/>
-          <w:sz-cs w:val="24"/>
-        </w:rPr>
-        <w:t xml:space="preserve">（４）当社または第三者に経済的損害を与える行為</w:t>
-      </w:r>
-      <w:r>
-        <w:rPr>
-          <w:rFonts w:ascii="Times" w:hAnsi="Times" w:cs="Times"/>
-          <w:sz w:val="24"/>
-          <w:sz-cs w:val="24"/>
-        </w:rPr>
-        <w:t xml:space="preserve"/>
-      </w:r>
-    </w:p>
-    <w:p>
-      <w:pPr>
-        <w:ind w:left="540"/>
-      </w:pPr>
-      <w:r>
-        <w:rPr>
-          <w:rFonts w:ascii="Hiragino Mincho ProN" w:hAnsi="Hiragino Mincho ProN" w:cs="Hiragino Mincho ProN"/>
-          <w:sz w:val="24"/>
-          <w:sz-cs w:val="24"/>
-        </w:rPr>
-        <w:t xml:space="preserve">（５）当社または第三者に対する脅迫的な行為</w:t>
-      </w:r>
-      <w:r>
-        <w:rPr>
-          <w:rFonts w:ascii="Times" w:hAnsi="Times" w:cs="Times"/>
-          <w:sz w:val="24"/>
-          <w:sz-cs w:val="24"/>
-        </w:rPr>
-        <w:t xml:space="preserve"/>
-      </w:r>
-    </w:p>
-    <w:p>
-      <w:pPr>
-        <w:ind w:left="540"/>
-      </w:pPr>
-      <w:r>
-        <w:rPr>
-          <w:rFonts w:ascii="Hiragino Mincho ProN" w:hAnsi="Hiragino Mincho ProN" w:cs="Hiragino Mincho ProN"/>
-          <w:sz w:val="24"/>
-          <w:sz-cs w:val="24"/>
-        </w:rPr>
-        <w:t xml:space="preserve">（６）利用者が、以下の情報を投稿すること</w:t>
-      </w:r>
-      <w:r>
-        <w:rPr>
-          <w:rFonts w:ascii="Times" w:hAnsi="Times" w:cs="Times"/>
-          <w:sz w:val="24"/>
-          <w:sz-cs w:val="24"/>
-        </w:rPr>
-        <w:t xml:space="preserve"/>
-      </w:r>
-    </w:p>
-    <w:p>
-      <w:pPr>
-        <w:ind w:left="391"/>
-      </w:pPr>
-      <w:r>
-        <w:rPr>
-          <w:rFonts w:ascii="Hiragino Mincho ProN" w:hAnsi="Hiragino Mincho ProN" w:cs="Hiragino Mincho ProN"/>
-          <w:sz w:val="24"/>
-          <w:sz-cs w:val="24"/>
-        </w:rPr>
-        <w:t xml:space="preserve">①第三者の権利および財産に対して損害を与えるリスクのある情報</w:t>
-      </w:r>
-      <w:r>
-        <w:rPr>
-          <w:rFonts w:ascii="Times" w:hAnsi="Times" w:cs="Times"/>
-          <w:sz w:val="24"/>
-          <w:sz-cs w:val="24"/>
-        </w:rPr>
-        <w:t xml:space="preserve"/>
-      </w:r>
-    </w:p>
-    <w:p>
-      <w:pPr>
-        <w:ind w:left="811"/>
-      </w:pPr>
-      <w:r>
-        <w:rPr>
-          <w:rFonts w:ascii="Hiragino Mincho ProN" w:hAnsi="Hiragino Mincho ProN" w:cs="Hiragino Mincho ProN"/>
-          <w:sz w:val="24"/>
-          <w:sz-cs w:val="24"/>
-        </w:rPr>
-        <w:t xml:space="preserve">②第三者に対して有害な情報、第三者を身体的・心理的に傷つける情報</w:t>
-      </w:r>
-      <w:r>
-        <w:rPr>
-          <w:rFonts w:ascii="Times" w:hAnsi="Times" w:cs="Times"/>
-          <w:sz w:val="24"/>
-          <w:sz-cs w:val="24"/>
-        </w:rPr>
-        <w:t xml:space="preserve"/>
-      </w:r>
-    </w:p>
-    <w:p>
-      <w:pPr>
-        <w:ind w:left="391"/>
-      </w:pPr>
-      <w:r>
-        <w:rPr>
-          <w:rFonts w:ascii="Hiragino Mincho ProN" w:hAnsi="Hiragino Mincho ProN" w:cs="Hiragino Mincho ProN"/>
-          <w:sz w:val="24"/>
-          <w:sz-cs w:val="24"/>
-        </w:rPr>
-        <w:t xml:space="preserve">③犯罪や不法行為、危険行為に属する情報およびそれらを教唆、幇助する情報</w:t>
-      </w:r>
-      <w:r>
-        <w:rPr>
-          <w:rFonts w:ascii="Times" w:hAnsi="Times" w:cs="Times"/>
-          <w:sz w:val="24"/>
-          <w:sz-cs w:val="24"/>
-        </w:rPr>
-        <w:t xml:space="preserve"/>
-      </w:r>
-    </w:p>
-    <w:p>
-      <w:pPr>
-        <w:ind w:left="811"/>
-      </w:pPr>
-      <w:r>
-        <w:rPr>
-          <w:rFonts w:ascii="Hiragino Mincho ProN" w:hAnsi="Hiragino Mincho ProN" w:cs="Hiragino Mincho ProN"/>
-          <w:sz w:val="24"/>
-          <w:sz-cs w:val="24"/>
-        </w:rPr>
-        <w:t xml:space="preserve">④不法、有害、脅迫、虐待、人種差別、中傷、名誉棄損、侮辱、ハラスメント、扇動、不快を与えることを意図し、もしくはそのような結果を生じさせる恐れのある内容をもつ情報</w:t>
-      </w:r>
-      <w:r>
-        <w:rPr>
-          <w:rFonts w:ascii="Times" w:hAnsi="Times" w:cs="Times"/>
-          <w:sz w:val="24"/>
-          <w:sz-cs w:val="24"/>
-        </w:rPr>
-        <w:t xml:space="preserve"/>
-      </w:r>
-    </w:p>
-    <w:p>
-      <w:pPr>
-        <w:ind w:left="391"/>
-      </w:pPr>
-      <w:r>
-        <w:rPr>
-          <w:rFonts w:ascii="Hiragino Mincho ProN" w:hAnsi="Hiragino Mincho ProN" w:cs="Hiragino Mincho ProN"/>
-          <w:sz w:val="24"/>
-          <w:sz-cs w:val="24"/>
-        </w:rPr>
-        <w:t xml:space="preserve">⑤事実に反する、または存在しないと分かっている情報</w:t>
-      </w:r>
-      <w:r>
-        <w:rPr>
-          <w:rFonts w:ascii="Times" w:hAnsi="Times" w:cs="Times"/>
-          <w:sz w:val="24"/>
-          <w:sz-cs w:val="24"/>
-        </w:rPr>
-        <w:t xml:space="preserve"/>
-      </w:r>
-    </w:p>
-    <w:p>
-      <w:pPr>
-        <w:ind w:left="391"/>
-      </w:pPr>
-      <w:r>
-        <w:rPr>
-          <w:rFonts w:ascii="Hiragino Mincho ProN" w:hAnsi="Hiragino Mincho ProN" w:cs="Hiragino Mincho ProN"/>
-          <w:sz w:val="24"/>
-          <w:sz-cs w:val="24"/>
-        </w:rPr>
-        <w:t xml:space="preserve">⑥利用者自身がコントロール可能な権利を持たない情報</w:t>
-      </w:r>
-      <w:r>
-        <w:rPr>
-          <w:rFonts w:ascii="Times" w:hAnsi="Times" w:cs="Times"/>
-          <w:sz w:val="24"/>
-          <w:sz-cs w:val="24"/>
-        </w:rPr>
-        <w:t xml:space="preserve"/>
-      </w:r>
-    </w:p>
-    <w:p>
-      <w:pPr>
-        <w:ind w:left="811"/>
-      </w:pPr>
-      <w:r>
-        <w:rPr>
-          <w:rFonts w:ascii="Hiragino Mincho ProN" w:hAnsi="Hiragino Mincho ProN" w:cs="Hiragino Mincho ProN"/>
-          <w:sz w:val="24"/>
-          <w:sz-cs w:val="24"/>
-        </w:rPr>
-        <w:t xml:space="preserve">⑦第三者の著作権を含む知的財産権やその他の財産権を侵害する情報、公共の利益または個人の権利を侵害する情報</w:t>
-      </w:r>
-      <w:r>
-        <w:rPr>
-          <w:rFonts w:ascii="Times" w:hAnsi="Times" w:cs="Times"/>
-          <w:sz w:val="24"/>
-          <w:sz-cs w:val="24"/>
-        </w:rPr>
-        <w:t xml:space="preserve"/>
-      </w:r>
-    </w:p>
-    <w:p>
-      <w:pPr>
-        <w:ind w:left="391"/>
-      </w:pPr>
-      <w:r>
-        <w:rPr>
-          <w:rFonts w:ascii="Hiragino Mincho ProN" w:hAnsi="Hiragino Mincho ProN" w:cs="Hiragino Mincho ProN"/>
-          <w:sz w:val="24"/>
-          <w:sz-cs w:val="24"/>
-        </w:rPr>
-        <w:t xml:space="preserve">⑧わいせつ、児童ポルノまたは児童虐待にあたる画像、文書等の情報</w:t>
-      </w:r>
-      <w:r>
-        <w:rPr>
-          <w:rFonts w:ascii="Times" w:hAnsi="Times" w:cs="Times"/>
-          <w:sz w:val="24"/>
-          <w:sz-cs w:val="24"/>
-        </w:rPr>
-        <w:t xml:space="preserve"/>
-      </w:r>
-    </w:p>
-    <w:p>
-      <w:pPr>
-        <w:ind w:left="391"/>
-      </w:pPr>
-      <w:r>
-        <w:rPr>
-          <w:rFonts w:ascii="Hiragino Mincho ProN" w:hAnsi="Hiragino Mincho ProN" w:cs="Hiragino Mincho ProN"/>
-          <w:sz w:val="24"/>
-          <w:sz-cs w:val="24"/>
-        </w:rPr>
-        <w:t xml:space="preserve">⑨医師法などの法令に違反する情報</w:t>
-      </w:r>
-      <w:r>
-        <w:rPr>
-          <w:rFonts w:ascii="Times" w:hAnsi="Times" w:cs="Times"/>
-          <w:sz w:val="24"/>
-          <w:sz-cs w:val="24"/>
-        </w:rPr>
-        <w:t xml:space="preserve"/>
-      </w:r>
-    </w:p>
-    <w:p>
-      <w:pPr>
-        <w:ind w:left="391"/>
-      </w:pPr>
-      <w:r>
-        <w:rPr>
-          <w:rFonts w:ascii="Hiragino Mincho ProN" w:hAnsi="Hiragino Mincho ProN" w:cs="Hiragino Mincho ProN"/>
-          <w:sz w:val="24"/>
-          <w:sz-cs w:val="24"/>
-        </w:rPr>
-        <w:t xml:space="preserve">⑩その他当社が不適切と判断する情報</w:t>
-      </w:r>
-      <w:r>
-        <w:rPr>
-          <w:rFonts w:ascii="Times" w:hAnsi="Times" w:cs="Times"/>
-          <w:sz w:val="24"/>
-          <w:sz-cs w:val="24"/>
-        </w:rPr>
-        <w:t xml:space="preserve"/>
-      </w:r>
-    </w:p>
-    <w:p>
-      <w:pPr/>
-      <w:r>
-        <w:rPr>
-          <w:rFonts w:ascii="Hiragino Mincho ProN" w:hAnsi="Hiragino Mincho ProN" w:cs="Hiragino Mincho ProN"/>
-          <w:sz w:val="24"/>
-          <w:sz-cs w:val="24"/>
-        </w:rPr>
-        <w:t xml:space="preserve">（７）コンピューターウィルス、有害なプログラムを仕様またはそれを誘発する行為</w:t>
-      </w:r>
-      <w:r>
-        <w:rPr>
-          <w:rFonts w:ascii="Times" w:hAnsi="Times" w:cs="Times"/>
-          <w:sz w:val="24"/>
-          <w:sz-cs w:val="24"/>
-        </w:rPr>
-        <w:t xml:space="preserve"> </w:t>
-      </w:r>
-    </w:p>
-    <w:p>
-      <w:pPr/>
-      <w:r>
-        <w:rPr>
-          <w:rFonts w:ascii="Hiragino Mincho ProN" w:hAnsi="Hiragino Mincho ProN" w:cs="Hiragino Mincho ProN"/>
-          <w:sz w:val="24"/>
-          <w:sz-cs w:val="24"/>
-        </w:rPr>
-        <w:t xml:space="preserve">（８）本サービス用インフラ設備に対して過度な負担となるストレスをかける行為</w:t>
-      </w:r>
-      <w:r>
-        <w:rPr>
-          <w:rFonts w:ascii="Times" w:hAnsi="Times" w:cs="Times"/>
-          <w:sz w:val="24"/>
-          <w:sz-cs w:val="24"/>
-        </w:rPr>
-        <w:t xml:space="preserve"> </w:t>
-      </w:r>
-    </w:p>
-    <w:p>
-      <w:pPr/>
-      <w:r>
-        <w:rPr>
-          <w:rFonts w:ascii="Hiragino Mincho ProN" w:hAnsi="Hiragino Mincho ProN" w:cs="Hiragino Mincho ProN"/>
-          <w:sz w:val="24"/>
-          <w:sz-cs w:val="24"/>
-        </w:rPr>
-        <w:t xml:space="preserve">（９）当サイトのサーバーやシステム、セキュリティへの攻撃</w:t>
-      </w:r>
-      <w:r>
-        <w:rPr>
-          <w:rFonts w:ascii="Times" w:hAnsi="Times" w:cs="Times"/>
-          <w:sz w:val="24"/>
-          <w:sz-cs w:val="24"/>
-        </w:rPr>
-        <w:t xml:space="preserve"> </w:t>
-      </w:r>
-    </w:p>
-    <w:p>
-      <w:pPr/>
-      <w:r>
-        <w:rPr>
-          <w:rFonts w:ascii="Hiragino Mincho ProN" w:hAnsi="Hiragino Mincho ProN" w:cs="Hiragino Mincho ProN"/>
-          <w:sz w:val="24"/>
-          <w:sz-cs w:val="24"/>
-        </w:rPr>
-        <w:t xml:space="preserve">（１０）当社提供のインターフェース以外の方法で当社サービスにアクセスを試みる行為</w:t>
-      </w:r>
-      <w:r>
-        <w:rPr>
-          <w:rFonts w:ascii="Times" w:hAnsi="Times" w:cs="Times"/>
-          <w:sz w:val="24"/>
-          <w:sz-cs w:val="24"/>
-        </w:rPr>
-        <w:t xml:space="preserve"/>
-      </w:r>
-    </w:p>
-    <w:p>
-      <w:pPr/>
-      <w:r>
-        <w:rPr>
-          <w:rFonts w:ascii="Hiragino Mincho ProN" w:hAnsi="Hiragino Mincho ProN" w:cs="Hiragino Mincho ProN"/>
-          <w:sz w:val="24"/>
-          <w:sz-cs w:val="24"/>
-        </w:rPr>
-        <w:t xml:space="preserve">（１１）一人の利用者が、複数の利用者</w:t>
-      </w:r>
-      <w:r>
-        <w:rPr>
-          <w:rFonts w:ascii="Times" w:hAnsi="Times" w:cs="Times"/>
-          <w:sz w:val="24"/>
-          <w:sz-cs w:val="24"/>
-        </w:rPr>
-        <w:t xml:space="preserve">ID</w:t>
-      </w:r>
-      <w:r>
-        <w:rPr>
-          <w:rFonts w:ascii="Hiragino Mincho ProN" w:hAnsi="Hiragino Mincho ProN" w:cs="Hiragino Mincho ProN"/>
-          <w:sz w:val="24"/>
-          <w:sz-cs w:val="24"/>
-        </w:rPr>
         <w:t xml:space="preserve">を取得する行為</w:t>
       </w:r>
       <w:r>
@@ -2790,15 +2684,7 @@
           <w:sz w:val="24"/>
           <w:sz-cs w:val="24"/>
         </w:rPr>
-        <w:t xml:space="preserve">第１２条（出品者の遵守事項）</w:t>
-      </w:r>
-      <w:r>
-        <w:rPr>
-          <w:rFonts w:ascii="Hiragino Mincho ProN" w:hAnsi="Hiragino Mincho ProN" w:cs="Hiragino Mincho ProN"/>
-          <w:sz w:val="24"/>
-          <w:sz-cs w:val="24"/>
-        </w:rPr>
-        <w:t xml:space="preserve">⑤５５５５５５５５５５５５５</w:t>
+        <w:t xml:space="preserve">第１２条（出品者の遵守事項）⑤５５５５５５５５５５５５５</w:t>
       </w:r>
       <w:r>
         <w:rPr>
@@ -2853,7 +2739,7 @@
     </w:p>
     <w:p>
       <w:pPr>
-        <w:ind w:left="720" w:first-line="-720"/>
+        <w:ind w:left="720"/>
       </w:pPr>
       <w:r>
         <w:rPr>
@@ -2886,7 +2772,7 @@
     </w:p>
     <w:p>
       <w:pPr>
-        <w:ind w:left="720" w:first-line="-720"/>
+        <w:ind w:left="720"/>
       </w:pPr>
       <w:r>
         <w:rPr>
@@ -2919,7 +2805,7 @@
     </w:p>
     <w:p>
       <w:pPr>
-        <w:ind w:left="720" w:first-line="-720"/>
+        <w:ind w:left="720"/>
       </w:pPr>
       <w:r>
         <w:rPr>
@@ -2952,7 +2838,7 @@
     </w:p>
     <w:p>
       <w:pPr>
-        <w:ind w:left="720" w:first-line="-720"/>
+        <w:ind w:left="720"/>
       </w:pPr>
       <w:r>
         <w:rPr>
@@ -2985,7 +2871,7 @@
     </w:p>
     <w:p>
       <w:pPr>
-        <w:ind w:left="720" w:first-line="-720"/>
+        <w:ind w:left="720"/>
       </w:pPr>
       <w:r>
         <w:rPr>
@@ -3018,7 +2904,7 @@
     </w:p>
     <w:p>
       <w:pPr>
-        <w:ind w:left="720" w:first-line="-720"/>
+        <w:ind w:left="720"/>
       </w:pPr>
       <w:r>
         <w:rPr>
@@ -3051,7 +2937,7 @@
     </w:p>
     <w:p>
       <w:pPr>
-        <w:ind w:left="720" w:first-line="-720"/>
+        <w:ind w:left="720"/>
       </w:pPr>
       <w:r>
         <w:rPr>
@@ -3084,7 +2970,7 @@
     </w:p>
     <w:p>
       <w:pPr>
-        <w:ind w:left="720" w:first-line="-720"/>
+        <w:ind w:left="720"/>
       </w:pPr>
       <w:r>
         <w:rPr>
@@ -3117,7 +3003,7 @@
     </w:p>
     <w:p>
       <w:pPr>
-        <w:ind w:left="720" w:first-line="-720"/>
+        <w:ind w:left="720"/>
       </w:pPr>
       <w:r>
         <w:rPr>
@@ -3150,7 +3036,7 @@
     </w:p>
     <w:p>
       <w:pPr>
-        <w:ind w:left="720" w:first-line="-720"/>
+        <w:ind w:left="720"/>
       </w:pPr>
       <w:r>
         <w:rPr>
@@ -3285,7 +3171,7 @@
     </w:p>
     <w:p>
       <w:pPr>
-        <w:ind w:left="720" w:first-line="-720"/>
+        <w:ind w:left="720"/>
       </w:pPr>
       <w:r>
         <w:rPr>
@@ -3318,7 +3204,7 @@
     </w:p>
     <w:p>
       <w:pPr>
-        <w:ind w:left="720" w:first-line="-720"/>
+        <w:ind w:left="720"/>
       </w:pPr>
       <w:r>
         <w:rPr>
@@ -3351,7 +3237,7 @@
     </w:p>
     <w:p>
       <w:pPr>
-        <w:ind w:left="720" w:first-line="-720"/>
+        <w:ind w:left="720"/>
       </w:pPr>
       <w:r>
         <w:rPr>
@@ -3384,7 +3270,7 @@
     </w:p>
     <w:p>
       <w:pPr>
-        <w:ind w:left="720" w:first-line="-720"/>
+        <w:ind w:left="720"/>
       </w:pPr>
       <w:r>
         <w:rPr>
@@ -3417,7 +3303,7 @@
     </w:p>
     <w:p>
       <w:pPr>
-        <w:ind w:left="720" w:first-line="-720"/>
+        <w:ind w:left="720"/>
       </w:pPr>
       <w:r>
         <w:rPr>
@@ -3450,7 +3336,7 @@
     </w:p>
     <w:p>
       <w:pPr>
-        <w:ind w:left="720" w:first-line="-720"/>
+        <w:ind w:left="720"/>
       </w:pPr>
       <w:r>
         <w:rPr>

</xml_diff>

<commit_message>
fix css h1 color
</commit_message>
<xml_diff>
--- a/利用規約.docx
+++ b/利用規約.docx
@@ -2139,37 +2139,37 @@
           <w:sz w:val="24"/>
           <w:sz-cs w:val="24"/>
         </w:rPr>
-        <w:t xml:space="preserve">個人情報及び利用者情報については、当社が別途定める「●●●●サービスプライバシーポリシー」に則り、適正に取り扱うこととします。</w:t>
-      </w:r>
-      <w:r>
-        <w:rPr>
-          <w:rFonts w:ascii="Times" w:hAnsi="Times" w:cs="Times"/>
-          <w:sz w:val="24"/>
-          <w:sz-cs w:val="24"/>
-        </w:rPr>
-        <w:t xml:space="preserve"/>
-      </w:r>
-    </w:p>
-    <w:p>
-      <w:pPr/>
-      <w:r>
-        <w:rPr>
-          <w:rFonts w:ascii="Times" w:hAnsi="Times" w:cs="Times"/>
-          <w:sz w:val="24"/>
-          <w:sz-cs w:val="24"/>
-        </w:rPr>
-        <w:t xml:space="preserve"/>
-      </w:r>
-    </w:p>
-    <w:p>
-      <w:pPr/>
-      <w:r>
-        <w:rPr>
-          <w:rFonts w:ascii="Hiragino Mincho ProN" w:hAnsi="Hiragino Mincho ProN" w:cs="Hiragino Mincho ProN"/>
-          <w:sz w:val="24"/>
-          <w:sz-cs w:val="24"/>
-        </w:rPr>
-        <w:t xml:space="preserve">第１１条（禁止行為）　⑧おk</w:t>
+        <w:t xml:space="preserve">個人情報及び利用者情報については、当社が別途定める「スマッシュマッチサービスプライバシーポリシー」に則り、適正に取り扱うこととします。</w:t>
+      </w:r>
+      <w:r>
+        <w:rPr>
+          <w:rFonts w:ascii="Times" w:hAnsi="Times" w:cs="Times"/>
+          <w:sz w:val="24"/>
+          <w:sz-cs w:val="24"/>
+        </w:rPr>
+        <w:t xml:space="preserve"/>
+      </w:r>
+    </w:p>
+    <w:p>
+      <w:pPr/>
+      <w:r>
+        <w:rPr>
+          <w:rFonts w:ascii="Times" w:hAnsi="Times" w:cs="Times"/>
+          <w:sz w:val="24"/>
+          <w:sz-cs w:val="24"/>
+        </w:rPr>
+        <w:t xml:space="preserve"/>
+      </w:r>
+    </w:p>
+    <w:p>
+      <w:pPr/>
+      <w:r>
+        <w:rPr>
+          <w:rFonts w:ascii="Hiragino Mincho ProN" w:hAnsi="Hiragino Mincho ProN" w:cs="Hiragino Mincho ProN"/>
+          <w:sz w:val="24"/>
+          <w:sz-cs w:val="24"/>
+        </w:rPr>
+        <w:t xml:space="preserve">第１１条（禁止行為）　</w:t>
       </w:r>
       <w:r>
         <w:rPr>

</xml_diff>